<commit_message>
Modifs pour faire les menus
</commit_message>
<xml_diff>
--- a/RapportTp2.docx
+++ b/RapportTp2.docx
@@ -932,6 +932,26 @@
           <w:lang w:val="en-US"/>
         </w:rPr>
       </w:pPr>
+      <w:proofErr w:type="spellStart"/>
+      <w:r>
+        <w:rPr>
+          <w:lang w:val="en-US"/>
+        </w:rPr>
+        <w:t>WoodBack</w:t>
+      </w:r>
+      <w:proofErr w:type="spellEnd"/>
+      <w:r>
+        <w:rPr>
+          <w:lang w:val="en-US"/>
+        </w:rPr>
+        <w:t xml:space="preserve"> : </w:t>
+      </w:r>
+      <w:r>
+        <w:rPr>
+          <w:lang w:val="en-US"/>
+        </w:rPr>
+        <w:t>https://pngtree.com/freebackground/wood-background_582421.html</w:t>
+      </w:r>
     </w:p>
     <w:sectPr>
       <w:pgSz w:w="12240" w:h="15840"/>
@@ -1775,6 +1795,7 @@
   <w:style w:type="character" w:default="1" w:styleId="DefaultParagraphFont">
     <w:name w:val="Default Paragraph Font"/>
     <w:uiPriority w:val="1"/>
+    <w:semiHidden/>
     <w:unhideWhenUsed/>
   </w:style>
   <w:style w:type="table" w:default="1" w:styleId="TableNormal">

</xml_diff>

<commit_message>
Correction menu pause, rédaction rapport
</commit_message>
<xml_diff>
--- a/RapportTp2.docx
+++ b/RapportTp2.docx
@@ -105,6 +105,12 @@
           <w:rFonts w:ascii="Times New Roman" w:hAnsi="Times New Roman" w:cs="Times New Roman"/>
         </w:rPr>
       </w:pPr>
+      <w:r>
+        <w:rPr>
+          <w:rFonts w:ascii="Times New Roman" w:hAnsi="Times New Roman" w:cs="Times New Roman"/>
+        </w:rPr>
+        <w:t xml:space="preserve"> </w:t>
+      </w:r>
     </w:p>
     <w:p>
       <w:pPr>
@@ -255,25 +261,7 @@
           <w:b/>
           <w:bCs/>
         </w:rPr>
-        <w:t xml:space="preserve">Bastien Paul </w:t>
-      </w:r>
-      <w:proofErr w:type="spellStart"/>
-      <w:r>
-        <w:rPr>
-          <w:rFonts w:ascii="Times New Roman" w:hAnsi="Times New Roman" w:cs="Times New Roman"/>
-          <w:b/>
-          <w:bCs/>
-        </w:rPr>
-        <w:t>Raymondeau</w:t>
-      </w:r>
-      <w:proofErr w:type="spellEnd"/>
-      <w:r>
-        <w:rPr>
-          <w:rFonts w:ascii="Times New Roman" w:hAnsi="Times New Roman" w:cs="Times New Roman"/>
-          <w:b/>
-          <w:bCs/>
-        </w:rPr>
-        <w:t xml:space="preserve"> (</w:t>
+        <w:t>Bastien Paul Raymondeau (</w:t>
       </w:r>
       <w:r>
         <w:rPr>
@@ -455,16 +443,8 @@
         <w:rPr>
           <w:rFonts w:ascii="Times New Roman" w:hAnsi="Times New Roman" w:cs="Times New Roman"/>
         </w:rPr>
-        <w:t xml:space="preserve">François </w:t>
-      </w:r>
-      <w:proofErr w:type="spellStart"/>
-      <w:r>
-        <w:rPr>
-          <w:rFonts w:ascii="Times New Roman" w:hAnsi="Times New Roman" w:cs="Times New Roman"/>
-        </w:rPr>
-        <w:t>Chéné</w:t>
-      </w:r>
-      <w:proofErr w:type="spellEnd"/>
+        <w:t>François Chéné</w:t>
+      </w:r>
     </w:p>
     <w:p>
       <w:pPr>
@@ -569,6 +549,7 @@
       <w:pPr>
         <w:pStyle w:val="Default"/>
         <w:spacing w:line="360" w:lineRule="auto"/>
+        <w:jc w:val="center"/>
         <w:rPr>
           <w:sz w:val="22"/>
           <w:szCs w:val="22"/>
@@ -576,16 +557,195 @@
       </w:pPr>
       <w:r>
         <w:rPr>
+          <w:noProof/>
           <w:sz w:val="22"/>
           <w:szCs w:val="22"/>
         </w:rPr>
-        <w:t>L</w:t>
+        <w:drawing>
+          <wp:inline distT="0" distB="0" distL="0" distR="0" wp14:anchorId="4CEB4BAF" wp14:editId="0EC8E78B">
+            <wp:extent cx="4294022" cy="3461604"/>
+            <wp:effectExtent l="0" t="0" r="0" b="5715"/>
+            <wp:docPr id="12" name="Picture 12"/>
+            <wp:cNvGraphicFramePr>
+              <a:graphicFrameLocks xmlns:a="http://schemas.openxmlformats.org/drawingml/2006/main" noChangeAspect="1"/>
+            </wp:cNvGraphicFramePr>
+            <a:graphic xmlns:a="http://schemas.openxmlformats.org/drawingml/2006/main">
+              <a:graphicData uri="http://schemas.openxmlformats.org/drawingml/2006/picture">
+                <pic:pic xmlns:pic="http://schemas.openxmlformats.org/drawingml/2006/picture">
+                  <pic:nvPicPr>
+                    <pic:cNvPr id="0" name="Picture 21"/>
+                    <pic:cNvPicPr>
+                      <a:picLocks noChangeAspect="1" noChangeArrowheads="1"/>
+                    </pic:cNvPicPr>
+                  </pic:nvPicPr>
+                  <pic:blipFill>
+                    <a:blip r:embed="rId6">
+                      <a:extLst>
+                        <a:ext uri="{28A0092B-C50C-407E-A947-70E740481C1C}">
+                          <a14:useLocalDpi xmlns:a14="http://schemas.microsoft.com/office/drawing/2010/main" val="0"/>
+                        </a:ext>
+                      </a:extLst>
+                    </a:blip>
+                    <a:srcRect/>
+                    <a:stretch>
+                      <a:fillRect/>
+                    </a:stretch>
+                  </pic:blipFill>
+                  <pic:spPr bwMode="auto">
+                    <a:xfrm>
+                      <a:off x="0" y="0"/>
+                      <a:ext cx="4322983" cy="3484950"/>
+                    </a:xfrm>
+                    <a:prstGeom prst="rect">
+                      <a:avLst/>
+                    </a:prstGeom>
+                    <a:noFill/>
+                    <a:ln>
+                      <a:noFill/>
+                    </a:ln>
+                  </pic:spPr>
+                </pic:pic>
+              </a:graphicData>
+            </a:graphic>
+          </wp:inline>
+        </w:drawing>
       </w:r>
     </w:p>
     <w:p>
       <w:pPr>
         <w:pStyle w:val="Default"/>
         <w:spacing w:line="360" w:lineRule="auto"/>
+        <w:jc w:val="center"/>
+        <w:rPr>
+          <w:sz w:val="22"/>
+          <w:szCs w:val="22"/>
+        </w:rPr>
+      </w:pPr>
+    </w:p>
+    <w:p>
+      <w:pPr>
+        <w:pStyle w:val="Default"/>
+        <w:spacing w:line="360" w:lineRule="auto"/>
+        <w:jc w:val="both"/>
+        <w:rPr>
+          <w:sz w:val="22"/>
+          <w:szCs w:val="22"/>
+        </w:rPr>
+      </w:pPr>
+      <w:r>
+        <w:rPr>
+          <w:sz w:val="22"/>
+          <w:szCs w:val="22"/>
+        </w:rPr>
+        <w:t>Au démarrage de l’application,</w:t>
+      </w:r>
+      <w:r>
+        <w:rPr>
+          <w:sz w:val="22"/>
+          <w:szCs w:val="22"/>
+        </w:rPr>
+        <w:t xml:space="preserve"> un écran d’accueil apparait quelques secondes, puis </w:t>
+      </w:r>
+      <w:r>
+        <w:rPr>
+          <w:sz w:val="22"/>
+          <w:szCs w:val="22"/>
+        </w:rPr>
+        <w:t>l’utilisateur se trouve au menu principal. À partir de cet écran, il peut soit démarrer une partie en solo contre un UI, soit démarrer une partie en multijoueur ou soit aller dans le menu d’options.</w:t>
+      </w:r>
+    </w:p>
+    <w:p>
+      <w:pPr>
+        <w:pStyle w:val="Default"/>
+        <w:spacing w:line="360" w:lineRule="auto"/>
+        <w:jc w:val="both"/>
+        <w:rPr>
+          <w:sz w:val="22"/>
+          <w:szCs w:val="22"/>
+        </w:rPr>
+      </w:pPr>
+    </w:p>
+    <w:p>
+      <w:pPr>
+        <w:pStyle w:val="Default"/>
+        <w:spacing w:line="360" w:lineRule="auto"/>
+        <w:jc w:val="both"/>
+        <w:rPr>
+          <w:sz w:val="22"/>
+          <w:szCs w:val="22"/>
+        </w:rPr>
+      </w:pPr>
+      <w:r>
+        <w:rPr>
+          <w:sz w:val="22"/>
+          <w:szCs w:val="22"/>
+        </w:rPr>
+        <w:t xml:space="preserve">Si l’utilisateur choisi une des 2 options pour démarrer une partie, un écran de chargement avec la progression lui est affiché. À la fin de ce chargement, le jeu démarre et l’utilisateur contrôle son avatar et compétitionne soit contre un AI, soit contre un autre joueur. </w:t>
+      </w:r>
+      <w:r>
+        <w:rPr>
+          <w:sz w:val="22"/>
+          <w:szCs w:val="22"/>
+        </w:rPr>
+        <w:t xml:space="preserve">À tout moment pendant le jeu, il est possible de mettre le jeu sur pause. Lorsque le jeu est sur pause, l’utilisateur peut soit continuer la partie, soit quitter et retourner au menu principal. À la fin de la séquence de jeu, l’écran de fin de partie avec le gagnant et les statistiques est affiché et le joueur peut redémarrer une partie ou retourner </w:t>
+      </w:r>
+      <w:r>
+        <w:rPr>
+          <w:sz w:val="22"/>
+          <w:szCs w:val="22"/>
+        </w:rPr>
+        <w:t>au menu principal</w:t>
+      </w:r>
+      <w:r>
+        <w:rPr>
+          <w:sz w:val="22"/>
+          <w:szCs w:val="22"/>
+        </w:rPr>
+        <w:t>.</w:t>
+      </w:r>
+    </w:p>
+    <w:p>
+      <w:pPr>
+        <w:pStyle w:val="Default"/>
+        <w:spacing w:line="360" w:lineRule="auto"/>
+        <w:jc w:val="both"/>
+        <w:rPr>
+          <w:sz w:val="22"/>
+          <w:szCs w:val="22"/>
+        </w:rPr>
+      </w:pPr>
+    </w:p>
+    <w:p>
+      <w:pPr>
+        <w:pStyle w:val="Default"/>
+        <w:spacing w:line="360" w:lineRule="auto"/>
+        <w:jc w:val="both"/>
+        <w:rPr>
+          <w:sz w:val="22"/>
+          <w:szCs w:val="22"/>
+        </w:rPr>
+      </w:pPr>
+      <w:r>
+        <w:rPr>
+          <w:sz w:val="22"/>
+          <w:szCs w:val="22"/>
+        </w:rPr>
+        <w:t xml:space="preserve">Si l’utilisateur, à partir du menu principal, choisi de modifier les options, une page avec les modifications de la partie (durée maximale, difficulté) lui est présenté. Cette page contient également l’option de modifier les commandes. En sélectionnant ce bouton, l’utilisateur arrive sur un écran où il peut décider, </w:t>
+      </w:r>
+      <w:r>
+        <w:rPr>
+          <w:sz w:val="22"/>
+          <w:szCs w:val="22"/>
+        </w:rPr>
+        <w:lastRenderedPageBreak/>
+        <w:t>pour chacun des joueurs, le périphérique souhaité. Il peut également appuyer sur Personnalisation qui l’amène sur un écran lui permettant de réassigner les touches selon ce qu’il désire.</w:t>
+      </w:r>
+    </w:p>
+    <w:p>
+      <w:pPr>
+        <w:pStyle w:val="Default"/>
+        <w:spacing w:line="360" w:lineRule="auto"/>
+        <w:jc w:val="both"/>
         <w:rPr>
           <w:sz w:val="22"/>
           <w:szCs w:val="22"/>
@@ -612,21 +772,707 @@
       </w:r>
     </w:p>
     <w:p>
+      <w:r>
+        <w:t xml:space="preserve">La figure suivante présente la configuration de base </w:t>
+      </w:r>
+      <w:r>
+        <w:t xml:space="preserve">sur clavier </w:t>
+      </w:r>
+      <w:r>
+        <w:t xml:space="preserve">qui permet </w:t>
+      </w:r>
+      <w:r>
+        <w:t>aux</w:t>
+      </w:r>
+      <w:r>
+        <w:t xml:space="preserve"> utilisateur</w:t>
+      </w:r>
+      <w:r>
+        <w:t>s</w:t>
+      </w:r>
+      <w:r>
+        <w:t xml:space="preserve"> de bouger l’avatar et de se promener dans les menus (à noter que la souris permet également de se déplacer dans les menus) : </w:t>
+      </w:r>
+    </w:p>
+    <w:p/>
+    <w:p>
+      <w:r>
+        <w:t>La configuration est présentée sur clavier QWERTY (par défaut), mais un bouton dans l’écran de personnalisation des commandes permet de rapidement changer de disposition vers ASERTY</w:t>
+      </w:r>
+    </w:p>
+    <w:p/>
+    <w:p>
+      <w:r>
+        <w:t>L’action des agents est de sauter. Il est possible, en gardant la touche de saut enfoncé, de faire de plus grands sauts et d’ainsi configurer cette action.</w:t>
+      </w:r>
+    </w:p>
+    <w:tbl>
+      <w:tblPr>
+        <w:tblStyle w:val="TableGrid"/>
+        <w:tblpPr w:leftFromText="141" w:rightFromText="141" w:vertAnchor="text" w:horzAnchor="page" w:tblpX="6117" w:tblpY="297"/>
+        <w:tblW w:w="0" w:type="auto"/>
+        <w:tblLook w:val="04A0" w:firstRow="1" w:lastRow="0" w:firstColumn="1" w:lastColumn="0" w:noHBand="0" w:noVBand="1"/>
+      </w:tblPr>
+      <w:tblGrid>
+        <w:gridCol w:w="1129"/>
+        <w:gridCol w:w="1066"/>
+        <w:gridCol w:w="3050"/>
+      </w:tblGrid>
+      <w:tr>
+        <w:trPr>
+          <w:trHeight w:val="322"/>
+        </w:trPr>
+        <w:tc>
+          <w:tcPr>
+            <w:tcW w:w="1129" w:type="dxa"/>
+          </w:tcPr>
+          <w:p>
+            <w:pPr>
+              <w:pStyle w:val="Default"/>
+              <w:spacing w:line="360" w:lineRule="auto"/>
+              <w:jc w:val="center"/>
+              <w:rPr>
+                <w:rFonts w:asciiTheme="minorHAnsi" w:eastAsiaTheme="minorEastAsia" w:hAnsiTheme="minorHAnsi" w:cstheme="minorBidi"/>
+                <w:color w:val="auto"/>
+                <w:lang w:eastAsia="fr-FR"/>
+              </w:rPr>
+            </w:pPr>
+            <w:r>
+              <w:rPr>
+                <w:rFonts w:asciiTheme="minorHAnsi" w:eastAsiaTheme="minorEastAsia" w:hAnsiTheme="minorHAnsi" w:cstheme="minorBidi"/>
+                <w:color w:val="auto"/>
+                <w:lang w:eastAsia="fr-FR"/>
+              </w:rPr>
+              <w:t>Joueur 1</w:t>
+            </w:r>
+          </w:p>
+        </w:tc>
+        <w:tc>
+          <w:tcPr>
+            <w:tcW w:w="1066" w:type="dxa"/>
+          </w:tcPr>
+          <w:p>
+            <w:pPr>
+              <w:pStyle w:val="Default"/>
+              <w:spacing w:line="360" w:lineRule="auto"/>
+              <w:jc w:val="center"/>
+              <w:rPr>
+                <w:rFonts w:asciiTheme="minorHAnsi" w:eastAsiaTheme="minorEastAsia" w:hAnsiTheme="minorHAnsi" w:cstheme="minorBidi"/>
+                <w:color w:val="auto"/>
+                <w:lang w:eastAsia="fr-FR"/>
+              </w:rPr>
+            </w:pPr>
+            <w:r>
+              <w:rPr>
+                <w:rFonts w:asciiTheme="minorHAnsi" w:eastAsiaTheme="minorEastAsia" w:hAnsiTheme="minorHAnsi" w:cstheme="minorBidi"/>
+                <w:color w:val="auto"/>
+                <w:lang w:eastAsia="fr-FR"/>
+              </w:rPr>
+              <w:t>Joueur 2</w:t>
+            </w:r>
+          </w:p>
+        </w:tc>
+        <w:tc>
+          <w:tcPr>
+            <w:tcW w:w="3050" w:type="dxa"/>
+          </w:tcPr>
+          <w:p>
+            <w:pPr>
+              <w:pStyle w:val="Default"/>
+              <w:spacing w:line="360" w:lineRule="auto"/>
+              <w:jc w:val="center"/>
+              <w:rPr>
+                <w:rFonts w:asciiTheme="minorHAnsi" w:eastAsiaTheme="minorEastAsia" w:hAnsiTheme="minorHAnsi" w:cstheme="minorBidi"/>
+                <w:color w:val="auto"/>
+                <w:lang w:eastAsia="fr-FR"/>
+              </w:rPr>
+            </w:pPr>
+            <w:r>
+              <w:rPr>
+                <w:rFonts w:asciiTheme="minorHAnsi" w:eastAsiaTheme="minorEastAsia" w:hAnsiTheme="minorHAnsi" w:cstheme="minorBidi"/>
+                <w:color w:val="auto"/>
+                <w:lang w:eastAsia="fr-FR"/>
+              </w:rPr>
+              <w:t>Action</w:t>
+            </w:r>
+          </w:p>
+        </w:tc>
+      </w:tr>
+      <w:tr>
+        <w:trPr>
+          <w:trHeight w:val="322"/>
+        </w:trPr>
+        <w:tc>
+          <w:tcPr>
+            <w:tcW w:w="1129" w:type="dxa"/>
+          </w:tcPr>
+          <w:p>
+            <w:pPr>
+              <w:pStyle w:val="Default"/>
+              <w:spacing w:line="360" w:lineRule="auto"/>
+              <w:jc w:val="center"/>
+              <w:rPr>
+                <w:rFonts w:asciiTheme="minorHAnsi" w:eastAsiaTheme="minorEastAsia" w:hAnsiTheme="minorHAnsi" w:cstheme="minorBidi"/>
+                <w:color w:val="auto"/>
+                <w:lang w:eastAsia="fr-FR"/>
+              </w:rPr>
+            </w:pPr>
+            <w:r>
+              <w:rPr>
+                <w:rFonts w:asciiTheme="minorHAnsi" w:eastAsiaTheme="minorEastAsia" w:hAnsiTheme="minorHAnsi" w:cstheme="minorBidi"/>
+                <w:color w:val="auto"/>
+                <w:lang w:eastAsia="fr-FR"/>
+              </w:rPr>
+              <w:t>W</w:t>
+            </w:r>
+          </w:p>
+        </w:tc>
+        <w:tc>
+          <w:tcPr>
+            <w:tcW w:w="1066" w:type="dxa"/>
+          </w:tcPr>
+          <w:p>
+            <w:pPr>
+              <w:pStyle w:val="Default"/>
+              <w:spacing w:line="360" w:lineRule="auto"/>
+              <w:rPr>
+                <w:rFonts w:asciiTheme="minorHAnsi" w:eastAsiaTheme="minorEastAsia" w:hAnsiTheme="minorHAnsi" w:cstheme="minorBidi"/>
+                <w:color w:val="auto"/>
+                <w:lang w:eastAsia="fr-FR"/>
+              </w:rPr>
+            </w:pPr>
+            <w:r>
+              <w:rPr>
+                <w:rFonts w:asciiTheme="minorHAnsi" w:eastAsiaTheme="minorEastAsia" w:hAnsiTheme="minorHAnsi" w:cstheme="minorBidi"/>
+                <w:color w:val="auto"/>
+                <w:lang w:eastAsia="fr-FR"/>
+              </w:rPr>
+              <w:t>Flèche</w:t>
+            </w:r>
+            <w:r>
+              <w:rPr>
+                <w:rFonts w:asciiTheme="minorHAnsi" w:eastAsiaTheme="minorEastAsia" w:hAnsiTheme="minorHAnsi" w:cstheme="minorBidi"/>
+                <w:color w:val="auto"/>
+                <w:lang w:eastAsia="fr-FR"/>
+              </w:rPr>
+              <w:t>↑</w:t>
+            </w:r>
+          </w:p>
+        </w:tc>
+        <w:tc>
+          <w:tcPr>
+            <w:tcW w:w="3050" w:type="dxa"/>
+          </w:tcPr>
+          <w:p>
+            <w:pPr>
+              <w:pStyle w:val="Default"/>
+              <w:spacing w:line="360" w:lineRule="auto"/>
+              <w:rPr>
+                <w:rFonts w:asciiTheme="minorHAnsi" w:eastAsiaTheme="minorEastAsia" w:hAnsiTheme="minorHAnsi" w:cstheme="minorBidi"/>
+                <w:color w:val="auto"/>
+                <w:lang w:eastAsia="fr-FR"/>
+              </w:rPr>
+            </w:pPr>
+            <w:r>
+              <w:rPr>
+                <w:rFonts w:asciiTheme="minorHAnsi" w:eastAsiaTheme="minorEastAsia" w:hAnsiTheme="minorHAnsi" w:cstheme="minorBidi"/>
+                <w:color w:val="auto"/>
+                <w:lang w:eastAsia="fr-FR"/>
+              </w:rPr>
+              <w:t xml:space="preserve">Mouvement vers l’avant </w:t>
+            </w:r>
+          </w:p>
+        </w:tc>
+      </w:tr>
+      <w:tr>
+        <w:tc>
+          <w:tcPr>
+            <w:tcW w:w="1129" w:type="dxa"/>
+          </w:tcPr>
+          <w:p>
+            <w:pPr>
+              <w:pStyle w:val="Default"/>
+              <w:spacing w:line="360" w:lineRule="auto"/>
+              <w:jc w:val="center"/>
+              <w:rPr>
+                <w:rFonts w:asciiTheme="minorHAnsi" w:eastAsiaTheme="minorEastAsia" w:hAnsiTheme="minorHAnsi" w:cstheme="minorBidi"/>
+                <w:color w:val="auto"/>
+                <w:lang w:eastAsia="fr-FR"/>
+              </w:rPr>
+            </w:pPr>
+            <w:r>
+              <w:rPr>
+                <w:rFonts w:asciiTheme="minorHAnsi" w:eastAsiaTheme="minorEastAsia" w:hAnsiTheme="minorHAnsi" w:cstheme="minorBidi"/>
+                <w:color w:val="auto"/>
+                <w:lang w:eastAsia="fr-FR"/>
+              </w:rPr>
+              <w:t>S</w:t>
+            </w:r>
+          </w:p>
+        </w:tc>
+        <w:tc>
+          <w:tcPr>
+            <w:tcW w:w="1066" w:type="dxa"/>
+          </w:tcPr>
+          <w:p>
+            <w:pPr>
+              <w:pStyle w:val="Default"/>
+              <w:spacing w:line="360" w:lineRule="auto"/>
+              <w:rPr>
+                <w:rFonts w:asciiTheme="minorHAnsi" w:eastAsiaTheme="minorEastAsia" w:hAnsiTheme="minorHAnsi" w:cstheme="minorBidi"/>
+                <w:color w:val="auto"/>
+                <w:lang w:eastAsia="fr-FR"/>
+              </w:rPr>
+            </w:pPr>
+            <w:r>
+              <w:rPr>
+                <w:rFonts w:asciiTheme="minorHAnsi" w:eastAsiaTheme="minorEastAsia" w:hAnsiTheme="minorHAnsi" w:cstheme="minorBidi"/>
+                <w:color w:val="auto"/>
+                <w:lang w:eastAsia="fr-FR"/>
+              </w:rPr>
+              <w:t>Flèche</w:t>
+            </w:r>
+            <w:r>
+              <w:rPr>
+                <w:rFonts w:asciiTheme="minorHAnsi" w:eastAsiaTheme="minorEastAsia" w:hAnsiTheme="minorHAnsi" w:cstheme="minorBidi"/>
+                <w:color w:val="auto"/>
+                <w:lang w:eastAsia="fr-FR"/>
+              </w:rPr>
+              <w:t>↓</w:t>
+            </w:r>
+          </w:p>
+        </w:tc>
+        <w:tc>
+          <w:tcPr>
+            <w:tcW w:w="3050" w:type="dxa"/>
+          </w:tcPr>
+          <w:p>
+            <w:pPr>
+              <w:pStyle w:val="Default"/>
+              <w:spacing w:line="360" w:lineRule="auto"/>
+              <w:rPr>
+                <w:rFonts w:asciiTheme="minorHAnsi" w:eastAsiaTheme="minorEastAsia" w:hAnsiTheme="minorHAnsi" w:cstheme="minorBidi"/>
+                <w:color w:val="auto"/>
+                <w:lang w:eastAsia="fr-FR"/>
+              </w:rPr>
+            </w:pPr>
+            <w:r>
+              <w:rPr>
+                <w:rFonts w:asciiTheme="minorHAnsi" w:eastAsiaTheme="minorEastAsia" w:hAnsiTheme="minorHAnsi" w:cstheme="minorBidi"/>
+                <w:color w:val="auto"/>
+                <w:lang w:eastAsia="fr-FR"/>
+              </w:rPr>
+              <w:t>Mouvement vers l’arrière</w:t>
+            </w:r>
+          </w:p>
+        </w:tc>
+      </w:tr>
+      <w:tr>
+        <w:tc>
+          <w:tcPr>
+            <w:tcW w:w="1129" w:type="dxa"/>
+          </w:tcPr>
+          <w:p>
+            <w:pPr>
+              <w:pStyle w:val="Default"/>
+              <w:spacing w:line="360" w:lineRule="auto"/>
+              <w:jc w:val="center"/>
+              <w:rPr>
+                <w:rFonts w:asciiTheme="minorHAnsi" w:eastAsiaTheme="minorEastAsia" w:hAnsiTheme="minorHAnsi" w:cstheme="minorBidi"/>
+                <w:color w:val="auto"/>
+                <w:lang w:eastAsia="fr-FR"/>
+              </w:rPr>
+            </w:pPr>
+            <w:r>
+              <w:rPr>
+                <w:rFonts w:asciiTheme="minorHAnsi" w:eastAsiaTheme="minorEastAsia" w:hAnsiTheme="minorHAnsi" w:cstheme="minorBidi"/>
+                <w:color w:val="auto"/>
+                <w:lang w:eastAsia="fr-FR"/>
+              </w:rPr>
+              <w:t>A</w:t>
+            </w:r>
+          </w:p>
+        </w:tc>
+        <w:tc>
+          <w:tcPr>
+            <w:tcW w:w="1066" w:type="dxa"/>
+          </w:tcPr>
+          <w:p>
+            <w:pPr>
+              <w:pStyle w:val="Default"/>
+              <w:spacing w:line="360" w:lineRule="auto"/>
+              <w:rPr>
+                <w:rFonts w:asciiTheme="minorHAnsi" w:eastAsiaTheme="minorEastAsia" w:hAnsiTheme="minorHAnsi" w:cstheme="minorBidi"/>
+                <w:color w:val="auto"/>
+                <w:lang w:eastAsia="fr-FR"/>
+              </w:rPr>
+            </w:pPr>
+            <w:r>
+              <w:rPr>
+                <w:rFonts w:asciiTheme="minorHAnsi" w:eastAsiaTheme="minorEastAsia" w:hAnsiTheme="minorHAnsi" w:cstheme="minorBidi"/>
+                <w:color w:val="auto"/>
+                <w:lang w:eastAsia="fr-FR"/>
+              </w:rPr>
+              <w:t>Flèche</w:t>
+            </w:r>
+            <w:r>
+              <w:rPr>
+                <w:rFonts w:asciiTheme="minorHAnsi" w:eastAsiaTheme="minorEastAsia" w:hAnsiTheme="minorHAnsi" w:cstheme="minorBidi"/>
+                <w:color w:val="auto"/>
+                <w:lang w:eastAsia="fr-FR"/>
+              </w:rPr>
+              <w:t>←</w:t>
+            </w:r>
+          </w:p>
+        </w:tc>
+        <w:tc>
+          <w:tcPr>
+            <w:tcW w:w="3050" w:type="dxa"/>
+          </w:tcPr>
+          <w:p>
+            <w:pPr>
+              <w:pStyle w:val="Default"/>
+              <w:spacing w:line="360" w:lineRule="auto"/>
+              <w:rPr>
+                <w:rFonts w:asciiTheme="minorHAnsi" w:eastAsiaTheme="minorEastAsia" w:hAnsiTheme="minorHAnsi" w:cstheme="minorBidi"/>
+                <w:color w:val="auto"/>
+                <w:lang w:eastAsia="fr-FR"/>
+              </w:rPr>
+            </w:pPr>
+            <w:r>
+              <w:rPr>
+                <w:rFonts w:asciiTheme="minorHAnsi" w:eastAsiaTheme="minorEastAsia" w:hAnsiTheme="minorHAnsi" w:cstheme="minorBidi"/>
+                <w:color w:val="auto"/>
+                <w:lang w:eastAsia="fr-FR"/>
+              </w:rPr>
+              <w:t>Mouvement vers la gauche</w:t>
+            </w:r>
+          </w:p>
+        </w:tc>
+      </w:tr>
+      <w:tr>
+        <w:tc>
+          <w:tcPr>
+            <w:tcW w:w="1129" w:type="dxa"/>
+          </w:tcPr>
+          <w:p>
+            <w:pPr>
+              <w:pStyle w:val="Default"/>
+              <w:spacing w:line="360" w:lineRule="auto"/>
+              <w:jc w:val="center"/>
+              <w:rPr>
+                <w:rFonts w:asciiTheme="minorHAnsi" w:eastAsiaTheme="minorEastAsia" w:hAnsiTheme="minorHAnsi" w:cstheme="minorBidi"/>
+                <w:color w:val="auto"/>
+                <w:lang w:eastAsia="fr-FR"/>
+              </w:rPr>
+            </w:pPr>
+            <w:r>
+              <w:rPr>
+                <w:rFonts w:asciiTheme="minorHAnsi" w:eastAsiaTheme="minorEastAsia" w:hAnsiTheme="minorHAnsi" w:cstheme="minorBidi"/>
+                <w:color w:val="auto"/>
+                <w:lang w:eastAsia="fr-FR"/>
+              </w:rPr>
+              <w:t>D</w:t>
+            </w:r>
+          </w:p>
+        </w:tc>
+        <w:tc>
+          <w:tcPr>
+            <w:tcW w:w="1066" w:type="dxa"/>
+          </w:tcPr>
+          <w:p>
+            <w:pPr>
+              <w:pStyle w:val="Default"/>
+              <w:spacing w:line="360" w:lineRule="auto"/>
+              <w:rPr>
+                <w:rFonts w:asciiTheme="minorHAnsi" w:eastAsiaTheme="minorEastAsia" w:hAnsiTheme="minorHAnsi" w:cstheme="minorBidi"/>
+                <w:color w:val="auto"/>
+                <w:lang w:eastAsia="fr-FR"/>
+              </w:rPr>
+            </w:pPr>
+            <w:r>
+              <w:rPr>
+                <w:rFonts w:asciiTheme="minorHAnsi" w:eastAsiaTheme="minorEastAsia" w:hAnsiTheme="minorHAnsi" w:cstheme="minorBidi"/>
+                <w:color w:val="auto"/>
+                <w:lang w:eastAsia="fr-FR"/>
+              </w:rPr>
+              <w:t>Flèche</w:t>
+            </w:r>
+            <w:r>
+              <w:rPr>
+                <w:rFonts w:asciiTheme="minorHAnsi" w:eastAsiaTheme="minorEastAsia" w:hAnsiTheme="minorHAnsi" w:cstheme="minorBidi"/>
+                <w:color w:val="auto"/>
+                <w:lang w:eastAsia="fr-FR"/>
+              </w:rPr>
+              <w:t>→</w:t>
+            </w:r>
+          </w:p>
+        </w:tc>
+        <w:tc>
+          <w:tcPr>
+            <w:tcW w:w="3050" w:type="dxa"/>
+          </w:tcPr>
+          <w:p>
+            <w:pPr>
+              <w:pStyle w:val="Default"/>
+              <w:spacing w:line="360" w:lineRule="auto"/>
+              <w:rPr>
+                <w:rFonts w:asciiTheme="minorHAnsi" w:eastAsiaTheme="minorEastAsia" w:hAnsiTheme="minorHAnsi" w:cstheme="minorBidi"/>
+                <w:color w:val="auto"/>
+                <w:lang w:eastAsia="fr-FR"/>
+              </w:rPr>
+            </w:pPr>
+            <w:r>
+              <w:rPr>
+                <w:rFonts w:asciiTheme="minorHAnsi" w:eastAsiaTheme="minorEastAsia" w:hAnsiTheme="minorHAnsi" w:cstheme="minorBidi"/>
+                <w:color w:val="auto"/>
+                <w:lang w:eastAsia="fr-FR"/>
+              </w:rPr>
+              <w:t>Mouvement vers la droite</w:t>
+            </w:r>
+          </w:p>
+        </w:tc>
+      </w:tr>
+      <w:tr>
+        <w:tc>
+          <w:tcPr>
+            <w:tcW w:w="1129" w:type="dxa"/>
+          </w:tcPr>
+          <w:p>
+            <w:pPr>
+              <w:pStyle w:val="Default"/>
+              <w:spacing w:line="360" w:lineRule="auto"/>
+              <w:jc w:val="center"/>
+              <w:rPr>
+                <w:rFonts w:asciiTheme="minorHAnsi" w:eastAsiaTheme="minorEastAsia" w:hAnsiTheme="minorHAnsi" w:cstheme="minorBidi"/>
+                <w:color w:val="auto"/>
+                <w:lang w:eastAsia="fr-FR"/>
+              </w:rPr>
+            </w:pPr>
+            <w:r>
+              <w:rPr>
+                <w:rFonts w:asciiTheme="minorHAnsi" w:eastAsiaTheme="minorEastAsia" w:hAnsiTheme="minorHAnsi" w:cstheme="minorBidi"/>
+                <w:color w:val="auto"/>
+                <w:lang w:eastAsia="fr-FR"/>
+              </w:rPr>
+              <w:t>P</w:t>
+            </w:r>
+          </w:p>
+        </w:tc>
+        <w:tc>
+          <w:tcPr>
+            <w:tcW w:w="1066" w:type="dxa"/>
+          </w:tcPr>
+          <w:p>
+            <w:pPr>
+              <w:pStyle w:val="Default"/>
+              <w:spacing w:line="360" w:lineRule="auto"/>
+              <w:rPr>
+                <w:rFonts w:asciiTheme="minorHAnsi" w:eastAsiaTheme="minorEastAsia" w:hAnsiTheme="minorHAnsi" w:cstheme="minorBidi"/>
+                <w:color w:val="auto"/>
+                <w:lang w:eastAsia="fr-FR"/>
+              </w:rPr>
+            </w:pPr>
+            <w:r>
+              <w:rPr>
+                <w:rFonts w:asciiTheme="minorHAnsi" w:eastAsiaTheme="minorEastAsia" w:hAnsiTheme="minorHAnsi" w:cstheme="minorBidi"/>
+                <w:color w:val="auto"/>
+                <w:lang w:eastAsia="fr-FR"/>
+              </w:rPr>
+              <w:t>End</w:t>
+            </w:r>
+          </w:p>
+        </w:tc>
+        <w:tc>
+          <w:tcPr>
+            <w:tcW w:w="3050" w:type="dxa"/>
+          </w:tcPr>
+          <w:p>
+            <w:pPr>
+              <w:pStyle w:val="Default"/>
+              <w:spacing w:line="360" w:lineRule="auto"/>
+              <w:rPr>
+                <w:rFonts w:asciiTheme="minorHAnsi" w:eastAsiaTheme="minorEastAsia" w:hAnsiTheme="minorHAnsi" w:cstheme="minorBidi"/>
+                <w:color w:val="auto"/>
+                <w:lang w:eastAsia="fr-FR"/>
+              </w:rPr>
+            </w:pPr>
+            <w:r>
+              <w:rPr>
+                <w:rFonts w:asciiTheme="minorHAnsi" w:eastAsiaTheme="minorEastAsia" w:hAnsiTheme="minorHAnsi" w:cstheme="minorBidi"/>
+                <w:color w:val="auto"/>
+                <w:lang w:eastAsia="fr-FR"/>
+              </w:rPr>
+              <w:t>Pause</w:t>
+            </w:r>
+          </w:p>
+        </w:tc>
+      </w:tr>
+      <w:tr>
+        <w:tc>
+          <w:tcPr>
+            <w:tcW w:w="1129" w:type="dxa"/>
+          </w:tcPr>
+          <w:p>
+            <w:pPr>
+              <w:pStyle w:val="Default"/>
+              <w:spacing w:line="360" w:lineRule="auto"/>
+              <w:jc w:val="center"/>
+              <w:rPr>
+                <w:rFonts w:asciiTheme="minorHAnsi" w:eastAsiaTheme="minorEastAsia" w:hAnsiTheme="minorHAnsi" w:cstheme="minorBidi"/>
+                <w:color w:val="auto"/>
+                <w:lang w:eastAsia="fr-FR"/>
+              </w:rPr>
+            </w:pPr>
+            <w:r>
+              <w:rPr>
+                <w:rFonts w:asciiTheme="minorHAnsi" w:eastAsiaTheme="minorEastAsia" w:hAnsiTheme="minorHAnsi" w:cstheme="minorBidi"/>
+                <w:color w:val="auto"/>
+                <w:lang w:eastAsia="fr-FR"/>
+              </w:rPr>
+              <w:t>SPACE</w:t>
+            </w:r>
+          </w:p>
+        </w:tc>
+        <w:tc>
+          <w:tcPr>
+            <w:tcW w:w="1066" w:type="dxa"/>
+          </w:tcPr>
+          <w:p>
+            <w:pPr>
+              <w:pStyle w:val="Default"/>
+              <w:spacing w:line="360" w:lineRule="auto"/>
+              <w:rPr>
+                <w:rFonts w:asciiTheme="minorHAnsi" w:eastAsiaTheme="minorEastAsia" w:hAnsiTheme="minorHAnsi" w:cstheme="minorBidi"/>
+                <w:color w:val="auto"/>
+                <w:lang w:eastAsia="fr-FR"/>
+              </w:rPr>
+            </w:pPr>
+            <w:r>
+              <w:rPr>
+                <w:rFonts w:asciiTheme="minorHAnsi" w:eastAsiaTheme="minorEastAsia" w:hAnsiTheme="minorHAnsi" w:cstheme="minorBidi"/>
+                <w:color w:val="auto"/>
+                <w:lang w:eastAsia="fr-FR"/>
+              </w:rPr>
+              <w:t>0 (NPad)</w:t>
+            </w:r>
+          </w:p>
+        </w:tc>
+        <w:tc>
+          <w:tcPr>
+            <w:tcW w:w="3050" w:type="dxa"/>
+          </w:tcPr>
+          <w:p>
+            <w:pPr>
+              <w:pStyle w:val="Default"/>
+              <w:spacing w:line="360" w:lineRule="auto"/>
+              <w:rPr>
+                <w:rFonts w:asciiTheme="minorHAnsi" w:eastAsiaTheme="minorEastAsia" w:hAnsiTheme="minorHAnsi" w:cstheme="minorBidi"/>
+                <w:color w:val="auto"/>
+                <w:lang w:eastAsia="fr-FR"/>
+              </w:rPr>
+            </w:pPr>
+            <w:r>
+              <w:rPr>
+                <w:rFonts w:asciiTheme="minorHAnsi" w:eastAsiaTheme="minorEastAsia" w:hAnsiTheme="minorHAnsi" w:cstheme="minorBidi"/>
+                <w:color w:val="auto"/>
+                <w:lang w:eastAsia="fr-FR"/>
+              </w:rPr>
+              <w:t>Sauter</w:t>
+            </w:r>
+          </w:p>
+        </w:tc>
+      </w:tr>
+    </w:tbl>
+    <w:p>
       <w:pPr>
         <w:pStyle w:val="Default"/>
         <w:spacing w:line="360" w:lineRule="auto"/>
         <w:rPr>
-          <w:color w:val="FFFFFF"/>
-          <w:sz w:val="23"/>
-          <w:szCs w:val="23"/>
-        </w:rPr>
-      </w:pPr>
-      <w:r>
-        <w:rPr>
+          <w:rFonts w:asciiTheme="minorHAnsi" w:eastAsiaTheme="minorEastAsia" w:hAnsiTheme="minorHAnsi" w:cstheme="minorBidi"/>
+          <w:color w:val="auto"/>
+          <w:lang w:eastAsia="fr-FR"/>
+        </w:rPr>
+      </w:pPr>
+    </w:p>
+    <w:p>
+      <w:pPr>
+        <w:pStyle w:val="Default"/>
+        <w:spacing w:line="360" w:lineRule="auto"/>
+        <w:rPr>
+          <w:rFonts w:asciiTheme="minorHAnsi" w:eastAsiaTheme="minorEastAsia" w:hAnsiTheme="minorHAnsi" w:cstheme="minorBidi"/>
+          <w:color w:val="auto"/>
+          <w:lang w:eastAsia="fr-FR"/>
+        </w:rPr>
+      </w:pPr>
+      <w:r>
+        <w:rPr>
+          <w:noProof/>
           <w:sz w:val="22"/>
           <w:szCs w:val="22"/>
         </w:rPr>
-        <w:t>La</w:t>
+        <w:drawing>
+          <wp:anchor distT="0" distB="0" distL="114300" distR="114300" simplePos="0" relativeHeight="251663360" behindDoc="0" locked="0" layoutInCell="1" allowOverlap="1" wp14:anchorId="68F86C5C" wp14:editId="1BD6D29D">
+            <wp:simplePos x="0" y="0"/>
+            <wp:positionH relativeFrom="margin">
+              <wp:posOffset>-366395</wp:posOffset>
+            </wp:positionH>
+            <wp:positionV relativeFrom="paragraph">
+              <wp:posOffset>375920</wp:posOffset>
+            </wp:positionV>
+            <wp:extent cx="3277235" cy="1067435"/>
+            <wp:effectExtent l="0" t="0" r="0" b="0"/>
+            <wp:wrapSquare wrapText="bothSides"/>
+            <wp:docPr id="10" name="Picture 10"/>
+            <wp:cNvGraphicFramePr>
+              <a:graphicFrameLocks xmlns:a="http://schemas.openxmlformats.org/drawingml/2006/main" noChangeAspect="1"/>
+            </wp:cNvGraphicFramePr>
+            <a:graphic xmlns:a="http://schemas.openxmlformats.org/drawingml/2006/main">
+              <a:graphicData uri="http://schemas.openxmlformats.org/drawingml/2006/picture">
+                <pic:pic xmlns:pic="http://schemas.openxmlformats.org/drawingml/2006/picture">
+                  <pic:nvPicPr>
+                    <pic:cNvPr id="0" name="Picture 19"/>
+                    <pic:cNvPicPr>
+                      <a:picLocks noChangeAspect="1" noChangeArrowheads="1"/>
+                    </pic:cNvPicPr>
+                  </pic:nvPicPr>
+                  <pic:blipFill>
+                    <a:blip r:embed="rId7" cstate="print">
+                      <a:extLst>
+                        <a:ext uri="{28A0092B-C50C-407E-A947-70E740481C1C}">
+                          <a14:useLocalDpi xmlns:a14="http://schemas.microsoft.com/office/drawing/2010/main" val="0"/>
+                        </a:ext>
+                      </a:extLst>
+                    </a:blip>
+                    <a:srcRect/>
+                    <a:stretch>
+                      <a:fillRect/>
+                    </a:stretch>
+                  </pic:blipFill>
+                  <pic:spPr bwMode="auto">
+                    <a:xfrm>
+                      <a:off x="0" y="0"/>
+                      <a:ext cx="3277235" cy="1067435"/>
+                    </a:xfrm>
+                    <a:prstGeom prst="rect">
+                      <a:avLst/>
+                    </a:prstGeom>
+                    <a:noFill/>
+                    <a:ln>
+                      <a:noFill/>
+                    </a:ln>
+                  </pic:spPr>
+                </pic:pic>
+              </a:graphicData>
+            </a:graphic>
+            <wp14:sizeRelH relativeFrom="margin">
+              <wp14:pctWidth>0</wp14:pctWidth>
+            </wp14:sizeRelH>
+            <wp14:sizeRelV relativeFrom="margin">
+              <wp14:pctHeight>0</wp14:pctHeight>
+            </wp14:sizeRelV>
+          </wp:anchor>
+        </w:drawing>
       </w:r>
     </w:p>
     <w:p>
@@ -634,9 +1480,625 @@
         <w:pStyle w:val="Default"/>
         <w:spacing w:line="360" w:lineRule="auto"/>
         <w:rPr>
-          <w:color w:val="FFFFFF"/>
-          <w:sz w:val="23"/>
-          <w:szCs w:val="23"/>
+          <w:rFonts w:asciiTheme="minorHAnsi" w:eastAsiaTheme="minorEastAsia" w:hAnsiTheme="minorHAnsi" w:cstheme="minorBidi"/>
+          <w:color w:val="auto"/>
+          <w:lang w:eastAsia="fr-FR"/>
+        </w:rPr>
+      </w:pPr>
+    </w:p>
+    <w:p>
+      <w:pPr>
+        <w:pStyle w:val="Default"/>
+        <w:spacing w:line="360" w:lineRule="auto"/>
+        <w:rPr>
+          <w:rFonts w:asciiTheme="minorHAnsi" w:eastAsiaTheme="minorEastAsia" w:hAnsiTheme="minorHAnsi" w:cstheme="minorBidi"/>
+          <w:color w:val="auto"/>
+          <w:lang w:eastAsia="fr-FR"/>
+        </w:rPr>
+      </w:pPr>
+    </w:p>
+    <w:p>
+      <w:pPr>
+        <w:pStyle w:val="Default"/>
+        <w:spacing w:line="360" w:lineRule="auto"/>
+        <w:rPr>
+          <w:rFonts w:asciiTheme="minorHAnsi" w:eastAsiaTheme="minorEastAsia" w:hAnsiTheme="minorHAnsi" w:cstheme="minorBidi"/>
+          <w:color w:val="auto"/>
+          <w:lang w:eastAsia="fr-FR"/>
+        </w:rPr>
+      </w:pPr>
+    </w:p>
+    <w:tbl>
+      <w:tblPr>
+        <w:tblStyle w:val="TableGrid"/>
+        <w:tblpPr w:leftFromText="141" w:rightFromText="141" w:vertAnchor="text" w:horzAnchor="page" w:tblpX="6106" w:tblpY="92"/>
+        <w:tblW w:w="0" w:type="auto"/>
+        <w:tblLook w:val="04A0" w:firstRow="1" w:lastRow="0" w:firstColumn="1" w:lastColumn="0" w:noHBand="0" w:noVBand="1"/>
+      </w:tblPr>
+      <w:tblGrid>
+        <w:gridCol w:w="1271"/>
+        <w:gridCol w:w="2908"/>
+      </w:tblGrid>
+      <w:tr>
+        <w:trPr>
+          <w:trHeight w:val="322"/>
+        </w:trPr>
+        <w:tc>
+          <w:tcPr>
+            <w:tcW w:w="1271" w:type="dxa"/>
+          </w:tcPr>
+          <w:p>
+            <w:pPr>
+              <w:pStyle w:val="Default"/>
+              <w:spacing w:line="360" w:lineRule="auto"/>
+              <w:jc w:val="center"/>
+              <w:rPr>
+                <w:rFonts w:asciiTheme="minorHAnsi" w:eastAsiaTheme="minorEastAsia" w:hAnsiTheme="minorHAnsi" w:cstheme="minorBidi"/>
+                <w:color w:val="auto"/>
+                <w:lang w:eastAsia="fr-FR"/>
+              </w:rPr>
+            </w:pPr>
+            <w:r>
+              <w:rPr>
+                <w:rFonts w:asciiTheme="minorHAnsi" w:eastAsiaTheme="minorEastAsia" w:hAnsiTheme="minorHAnsi" w:cstheme="minorBidi"/>
+                <w:color w:val="auto"/>
+                <w:lang w:eastAsia="fr-FR"/>
+              </w:rPr>
+              <w:t>Joueur 1</w:t>
+            </w:r>
+            <w:r>
+              <w:rPr>
+                <w:rFonts w:asciiTheme="minorHAnsi" w:eastAsiaTheme="minorEastAsia" w:hAnsiTheme="minorHAnsi" w:cstheme="minorBidi"/>
+                <w:color w:val="auto"/>
+                <w:lang w:eastAsia="fr-FR"/>
+              </w:rPr>
+              <w:t>-2</w:t>
+            </w:r>
+          </w:p>
+        </w:tc>
+        <w:tc>
+          <w:tcPr>
+            <w:tcW w:w="2908" w:type="dxa"/>
+          </w:tcPr>
+          <w:p>
+            <w:pPr>
+              <w:pStyle w:val="Default"/>
+              <w:spacing w:line="360" w:lineRule="auto"/>
+              <w:jc w:val="center"/>
+              <w:rPr>
+                <w:rFonts w:asciiTheme="minorHAnsi" w:eastAsiaTheme="minorEastAsia" w:hAnsiTheme="minorHAnsi" w:cstheme="minorBidi"/>
+                <w:color w:val="auto"/>
+                <w:lang w:eastAsia="fr-FR"/>
+              </w:rPr>
+            </w:pPr>
+            <w:r>
+              <w:rPr>
+                <w:rFonts w:asciiTheme="minorHAnsi" w:eastAsiaTheme="minorEastAsia" w:hAnsiTheme="minorHAnsi" w:cstheme="minorBidi"/>
+                <w:color w:val="auto"/>
+                <w:lang w:eastAsia="fr-FR"/>
+              </w:rPr>
+              <w:t>Action</w:t>
+            </w:r>
+          </w:p>
+        </w:tc>
+      </w:tr>
+      <w:tr>
+        <w:trPr>
+          <w:trHeight w:val="322"/>
+        </w:trPr>
+        <w:tc>
+          <w:tcPr>
+            <w:tcW w:w="1271" w:type="dxa"/>
+          </w:tcPr>
+          <w:p>
+            <w:pPr>
+              <w:pStyle w:val="Default"/>
+              <w:spacing w:line="360" w:lineRule="auto"/>
+              <w:jc w:val="center"/>
+              <w:rPr>
+                <w:rFonts w:asciiTheme="minorHAnsi" w:eastAsiaTheme="minorEastAsia" w:hAnsiTheme="minorHAnsi" w:cstheme="minorBidi"/>
+                <w:color w:val="auto"/>
+                <w:lang w:eastAsia="fr-FR"/>
+              </w:rPr>
+            </w:pPr>
+            <w:r>
+              <w:rPr>
+                <w:rFonts w:asciiTheme="minorHAnsi" w:eastAsiaTheme="minorEastAsia" w:hAnsiTheme="minorHAnsi" w:cstheme="minorBidi"/>
+                <w:color w:val="auto"/>
+                <w:lang w:eastAsia="fr-FR"/>
+              </w:rPr>
+              <w:t>W</w:t>
+            </w:r>
+          </w:p>
+        </w:tc>
+        <w:tc>
+          <w:tcPr>
+            <w:tcW w:w="2908" w:type="dxa"/>
+          </w:tcPr>
+          <w:p>
+            <w:pPr>
+              <w:pStyle w:val="Default"/>
+              <w:spacing w:line="360" w:lineRule="auto"/>
+              <w:rPr>
+                <w:rFonts w:asciiTheme="minorHAnsi" w:eastAsiaTheme="minorEastAsia" w:hAnsiTheme="minorHAnsi" w:cstheme="minorBidi"/>
+                <w:color w:val="auto"/>
+                <w:lang w:eastAsia="fr-FR"/>
+              </w:rPr>
+            </w:pPr>
+            <w:r>
+              <w:rPr>
+                <w:rFonts w:asciiTheme="minorHAnsi" w:eastAsiaTheme="minorEastAsia" w:hAnsiTheme="minorHAnsi" w:cstheme="minorBidi"/>
+                <w:color w:val="auto"/>
+                <w:lang w:eastAsia="fr-FR"/>
+              </w:rPr>
+              <w:t>Joystick</w:t>
+            </w:r>
+            <w:r>
+              <w:rPr>
+                <w:rFonts w:asciiTheme="minorHAnsi" w:eastAsiaTheme="minorEastAsia" w:hAnsiTheme="minorHAnsi" w:cstheme="minorBidi"/>
+                <w:color w:val="auto"/>
+                <w:lang w:eastAsia="fr-FR"/>
+              </w:rPr>
+              <w:t xml:space="preserve"> </w:t>
+            </w:r>
+          </w:p>
+        </w:tc>
+      </w:tr>
+      <w:tr>
+        <w:tc>
+          <w:tcPr>
+            <w:tcW w:w="1271" w:type="dxa"/>
+          </w:tcPr>
+          <w:p>
+            <w:pPr>
+              <w:pStyle w:val="Default"/>
+              <w:spacing w:line="360" w:lineRule="auto"/>
+              <w:jc w:val="center"/>
+              <w:rPr>
+                <w:rFonts w:asciiTheme="minorHAnsi" w:eastAsiaTheme="minorEastAsia" w:hAnsiTheme="minorHAnsi" w:cstheme="minorBidi"/>
+                <w:color w:val="auto"/>
+                <w:lang w:eastAsia="fr-FR"/>
+              </w:rPr>
+            </w:pPr>
+            <w:r>
+              <w:rPr>
+                <w:rFonts w:asciiTheme="minorHAnsi" w:eastAsiaTheme="minorEastAsia" w:hAnsiTheme="minorHAnsi" w:cstheme="minorBidi"/>
+                <w:color w:val="auto"/>
+                <w:lang w:eastAsia="fr-FR"/>
+              </w:rPr>
+              <w:t>S</w:t>
+            </w:r>
+          </w:p>
+        </w:tc>
+        <w:tc>
+          <w:tcPr>
+            <w:tcW w:w="2908" w:type="dxa"/>
+          </w:tcPr>
+          <w:p>
+            <w:pPr>
+              <w:pStyle w:val="Default"/>
+              <w:spacing w:line="360" w:lineRule="auto"/>
+              <w:rPr>
+                <w:rFonts w:asciiTheme="minorHAnsi" w:eastAsiaTheme="minorEastAsia" w:hAnsiTheme="minorHAnsi" w:cstheme="minorBidi"/>
+                <w:color w:val="auto"/>
+                <w:lang w:eastAsia="fr-FR"/>
+              </w:rPr>
+            </w:pPr>
+            <w:r>
+              <w:rPr>
+                <w:rFonts w:asciiTheme="minorHAnsi" w:eastAsiaTheme="minorEastAsia" w:hAnsiTheme="minorHAnsi" w:cstheme="minorBidi"/>
+                <w:color w:val="auto"/>
+                <w:lang w:eastAsia="fr-FR"/>
+              </w:rPr>
+              <w:t>Joystick</w:t>
+            </w:r>
+          </w:p>
+        </w:tc>
+      </w:tr>
+      <w:tr>
+        <w:tc>
+          <w:tcPr>
+            <w:tcW w:w="1271" w:type="dxa"/>
+          </w:tcPr>
+          <w:p>
+            <w:pPr>
+              <w:pStyle w:val="Default"/>
+              <w:spacing w:line="360" w:lineRule="auto"/>
+              <w:jc w:val="center"/>
+              <w:rPr>
+                <w:rFonts w:asciiTheme="minorHAnsi" w:eastAsiaTheme="minorEastAsia" w:hAnsiTheme="minorHAnsi" w:cstheme="minorBidi"/>
+                <w:color w:val="auto"/>
+                <w:lang w:eastAsia="fr-FR"/>
+              </w:rPr>
+            </w:pPr>
+            <w:r>
+              <w:rPr>
+                <w:rFonts w:asciiTheme="minorHAnsi" w:eastAsiaTheme="minorEastAsia" w:hAnsiTheme="minorHAnsi" w:cstheme="minorBidi"/>
+                <w:color w:val="auto"/>
+                <w:lang w:eastAsia="fr-FR"/>
+              </w:rPr>
+              <w:t>A</w:t>
+            </w:r>
+          </w:p>
+        </w:tc>
+        <w:tc>
+          <w:tcPr>
+            <w:tcW w:w="2908" w:type="dxa"/>
+          </w:tcPr>
+          <w:p>
+            <w:pPr>
+              <w:pStyle w:val="Default"/>
+              <w:spacing w:line="360" w:lineRule="auto"/>
+              <w:rPr>
+                <w:rFonts w:asciiTheme="minorHAnsi" w:eastAsiaTheme="minorEastAsia" w:hAnsiTheme="minorHAnsi" w:cstheme="minorBidi"/>
+                <w:color w:val="auto"/>
+                <w:lang w:eastAsia="fr-FR"/>
+              </w:rPr>
+            </w:pPr>
+            <w:r>
+              <w:rPr>
+                <w:rFonts w:asciiTheme="minorHAnsi" w:eastAsiaTheme="minorEastAsia" w:hAnsiTheme="minorHAnsi" w:cstheme="minorBidi"/>
+                <w:color w:val="auto"/>
+                <w:lang w:eastAsia="fr-FR"/>
+              </w:rPr>
+              <w:t>Joystick</w:t>
+            </w:r>
+          </w:p>
+        </w:tc>
+      </w:tr>
+      <w:tr>
+        <w:tc>
+          <w:tcPr>
+            <w:tcW w:w="1271" w:type="dxa"/>
+          </w:tcPr>
+          <w:p>
+            <w:pPr>
+              <w:pStyle w:val="Default"/>
+              <w:spacing w:line="360" w:lineRule="auto"/>
+              <w:jc w:val="center"/>
+              <w:rPr>
+                <w:rFonts w:asciiTheme="minorHAnsi" w:eastAsiaTheme="minorEastAsia" w:hAnsiTheme="minorHAnsi" w:cstheme="minorBidi"/>
+                <w:color w:val="auto"/>
+                <w:lang w:eastAsia="fr-FR"/>
+              </w:rPr>
+            </w:pPr>
+            <w:r>
+              <w:rPr>
+                <w:rFonts w:asciiTheme="minorHAnsi" w:eastAsiaTheme="minorEastAsia" w:hAnsiTheme="minorHAnsi" w:cstheme="minorBidi"/>
+                <w:color w:val="auto"/>
+                <w:lang w:eastAsia="fr-FR"/>
+              </w:rPr>
+              <w:t>D</w:t>
+            </w:r>
+          </w:p>
+        </w:tc>
+        <w:tc>
+          <w:tcPr>
+            <w:tcW w:w="2908" w:type="dxa"/>
+          </w:tcPr>
+          <w:p>
+            <w:pPr>
+              <w:pStyle w:val="Default"/>
+              <w:spacing w:line="360" w:lineRule="auto"/>
+              <w:rPr>
+                <w:rFonts w:asciiTheme="minorHAnsi" w:eastAsiaTheme="minorEastAsia" w:hAnsiTheme="minorHAnsi" w:cstheme="minorBidi"/>
+                <w:color w:val="auto"/>
+                <w:lang w:eastAsia="fr-FR"/>
+              </w:rPr>
+            </w:pPr>
+            <w:r>
+              <w:rPr>
+                <w:rFonts w:asciiTheme="minorHAnsi" w:eastAsiaTheme="minorEastAsia" w:hAnsiTheme="minorHAnsi" w:cstheme="minorBidi"/>
+                <w:color w:val="auto"/>
+                <w:lang w:eastAsia="fr-FR"/>
+              </w:rPr>
+              <w:t>Joystick</w:t>
+            </w:r>
+          </w:p>
+        </w:tc>
+      </w:tr>
+      <w:tr>
+        <w:tc>
+          <w:tcPr>
+            <w:tcW w:w="1271" w:type="dxa"/>
+          </w:tcPr>
+          <w:p>
+            <w:pPr>
+              <w:pStyle w:val="Default"/>
+              <w:spacing w:line="360" w:lineRule="auto"/>
+              <w:jc w:val="center"/>
+              <w:rPr>
+                <w:rFonts w:asciiTheme="minorHAnsi" w:eastAsiaTheme="minorEastAsia" w:hAnsiTheme="minorHAnsi" w:cstheme="minorBidi"/>
+                <w:color w:val="auto"/>
+                <w:lang w:eastAsia="fr-FR"/>
+              </w:rPr>
+            </w:pPr>
+            <w:r>
+              <w:rPr>
+                <w:rFonts w:asciiTheme="minorHAnsi" w:eastAsiaTheme="minorEastAsia" w:hAnsiTheme="minorHAnsi" w:cstheme="minorBidi"/>
+                <w:color w:val="auto"/>
+                <w:lang w:eastAsia="fr-FR"/>
+              </w:rPr>
+              <w:t>P</w:t>
+            </w:r>
+          </w:p>
+        </w:tc>
+        <w:tc>
+          <w:tcPr>
+            <w:tcW w:w="2908" w:type="dxa"/>
+          </w:tcPr>
+          <w:p>
+            <w:pPr>
+              <w:pStyle w:val="Default"/>
+              <w:spacing w:line="360" w:lineRule="auto"/>
+              <w:rPr>
+                <w:rFonts w:asciiTheme="minorHAnsi" w:eastAsiaTheme="minorEastAsia" w:hAnsiTheme="minorHAnsi" w:cstheme="minorBidi"/>
+                <w:color w:val="auto"/>
+                <w:lang w:eastAsia="fr-FR"/>
+              </w:rPr>
+            </w:pPr>
+            <w:r>
+              <w:rPr>
+                <w:rFonts w:asciiTheme="minorHAnsi" w:eastAsiaTheme="minorEastAsia" w:hAnsiTheme="minorHAnsi" w:cstheme="minorBidi"/>
+                <w:color w:val="auto"/>
+                <w:lang w:eastAsia="fr-FR"/>
+              </w:rPr>
+              <w:t>Bouton Start</w:t>
+            </w:r>
+          </w:p>
+        </w:tc>
+      </w:tr>
+      <w:tr>
+        <w:tc>
+          <w:tcPr>
+            <w:tcW w:w="1271" w:type="dxa"/>
+          </w:tcPr>
+          <w:p>
+            <w:pPr>
+              <w:pStyle w:val="Default"/>
+              <w:spacing w:line="360" w:lineRule="auto"/>
+              <w:jc w:val="center"/>
+              <w:rPr>
+                <w:rFonts w:asciiTheme="minorHAnsi" w:eastAsiaTheme="minorEastAsia" w:hAnsiTheme="minorHAnsi" w:cstheme="minorBidi"/>
+                <w:color w:val="auto"/>
+                <w:lang w:eastAsia="fr-FR"/>
+              </w:rPr>
+            </w:pPr>
+            <w:r>
+              <w:rPr>
+                <w:rFonts w:asciiTheme="minorHAnsi" w:eastAsiaTheme="minorEastAsia" w:hAnsiTheme="minorHAnsi" w:cstheme="minorBidi"/>
+                <w:color w:val="auto"/>
+                <w:lang w:eastAsia="fr-FR"/>
+              </w:rPr>
+              <w:t>SPACE</w:t>
+            </w:r>
+          </w:p>
+        </w:tc>
+        <w:tc>
+          <w:tcPr>
+            <w:tcW w:w="2908" w:type="dxa"/>
+          </w:tcPr>
+          <w:p>
+            <w:pPr>
+              <w:pStyle w:val="Default"/>
+              <w:spacing w:line="360" w:lineRule="auto"/>
+              <w:rPr>
+                <w:rFonts w:asciiTheme="minorHAnsi" w:eastAsiaTheme="minorEastAsia" w:hAnsiTheme="minorHAnsi" w:cstheme="minorBidi"/>
+                <w:color w:val="auto"/>
+                <w:lang w:eastAsia="fr-FR"/>
+              </w:rPr>
+            </w:pPr>
+            <w:r>
+              <w:rPr>
+                <w:rFonts w:asciiTheme="minorHAnsi" w:eastAsiaTheme="minorEastAsia" w:hAnsiTheme="minorHAnsi" w:cstheme="minorBidi"/>
+                <w:color w:val="auto"/>
+                <w:lang w:eastAsia="fr-FR"/>
+              </w:rPr>
+              <w:t>A</w:t>
+            </w:r>
+          </w:p>
+        </w:tc>
+      </w:tr>
+    </w:tbl>
+    <w:p>
+      <w:pPr>
+        <w:pStyle w:val="Default"/>
+        <w:spacing w:line="360" w:lineRule="auto"/>
+        <w:rPr>
+          <w:rFonts w:asciiTheme="minorHAnsi" w:eastAsiaTheme="minorEastAsia" w:hAnsiTheme="minorHAnsi" w:cstheme="minorBidi"/>
+          <w:color w:val="auto"/>
+          <w:lang w:eastAsia="fr-FR"/>
+        </w:rPr>
+      </w:pPr>
+      <w:r>
+        <w:rPr>
+          <w:rFonts w:asciiTheme="minorHAnsi" w:eastAsiaTheme="minorEastAsia" w:hAnsiTheme="minorHAnsi" w:cstheme="minorBidi"/>
+          <w:noProof/>
+          <w:color w:val="auto"/>
+          <w:lang w:eastAsia="fr-FR"/>
+        </w:rPr>
+        <w:drawing>
+          <wp:anchor distT="0" distB="0" distL="114300" distR="114300" simplePos="0" relativeHeight="251662336" behindDoc="0" locked="0" layoutInCell="1" allowOverlap="1" wp14:anchorId="36D79D7C" wp14:editId="77BD8165">
+            <wp:simplePos x="0" y="0"/>
+            <wp:positionH relativeFrom="page">
+              <wp:posOffset>610235</wp:posOffset>
+            </wp:positionH>
+            <wp:positionV relativeFrom="paragraph">
+              <wp:posOffset>166370</wp:posOffset>
+            </wp:positionV>
+            <wp:extent cx="2518410" cy="1520190"/>
+            <wp:effectExtent l="0" t="0" r="0" b="3810"/>
+            <wp:wrapSquare wrapText="bothSides"/>
+            <wp:docPr id="11" name="Picture 11"/>
+            <wp:cNvGraphicFramePr>
+              <a:graphicFrameLocks xmlns:a="http://schemas.openxmlformats.org/drawingml/2006/main" noChangeAspect="1"/>
+            </wp:cNvGraphicFramePr>
+            <a:graphic xmlns:a="http://schemas.openxmlformats.org/drawingml/2006/main">
+              <a:graphicData uri="http://schemas.openxmlformats.org/drawingml/2006/picture">
+                <pic:pic xmlns:pic="http://schemas.openxmlformats.org/drawingml/2006/picture">
+                  <pic:nvPicPr>
+                    <pic:cNvPr id="0" name="Picture 20"/>
+                    <pic:cNvPicPr>
+                      <a:picLocks noChangeAspect="1" noChangeArrowheads="1"/>
+                    </pic:cNvPicPr>
+                  </pic:nvPicPr>
+                  <pic:blipFill>
+                    <a:blip r:embed="rId8" cstate="print">
+                      <a:extLst>
+                        <a:ext uri="{28A0092B-C50C-407E-A947-70E740481C1C}">
+                          <a14:useLocalDpi xmlns:a14="http://schemas.microsoft.com/office/drawing/2010/main" val="0"/>
+                        </a:ext>
+                      </a:extLst>
+                    </a:blip>
+                    <a:srcRect/>
+                    <a:stretch>
+                      <a:fillRect/>
+                    </a:stretch>
+                  </pic:blipFill>
+                  <pic:spPr bwMode="auto">
+                    <a:xfrm>
+                      <a:off x="0" y="0"/>
+                      <a:ext cx="2518410" cy="1520190"/>
+                    </a:xfrm>
+                    <a:prstGeom prst="rect">
+                      <a:avLst/>
+                    </a:prstGeom>
+                    <a:noFill/>
+                    <a:ln>
+                      <a:noFill/>
+                    </a:ln>
+                  </pic:spPr>
+                </pic:pic>
+              </a:graphicData>
+            </a:graphic>
+            <wp14:sizeRelH relativeFrom="margin">
+              <wp14:pctWidth>0</wp14:pctWidth>
+            </wp14:sizeRelH>
+            <wp14:sizeRelV relativeFrom="margin">
+              <wp14:pctHeight>0</wp14:pctHeight>
+            </wp14:sizeRelV>
+          </wp:anchor>
+        </w:drawing>
+      </w:r>
+    </w:p>
+    <w:p>
+      <w:pPr>
+        <w:pStyle w:val="Default"/>
+        <w:spacing w:line="360" w:lineRule="auto"/>
+        <w:rPr>
+          <w:rFonts w:asciiTheme="minorHAnsi" w:eastAsiaTheme="minorEastAsia" w:hAnsiTheme="minorHAnsi" w:cstheme="minorBidi"/>
+          <w:color w:val="auto"/>
+          <w:lang w:eastAsia="fr-FR"/>
+        </w:rPr>
+      </w:pPr>
+    </w:p>
+    <w:p>
+      <w:pPr>
+        <w:pStyle w:val="Default"/>
+        <w:spacing w:line="360" w:lineRule="auto"/>
+        <w:rPr>
+          <w:rFonts w:asciiTheme="minorHAnsi" w:eastAsiaTheme="minorEastAsia" w:hAnsiTheme="minorHAnsi" w:cstheme="minorBidi"/>
+          <w:color w:val="auto"/>
+          <w:lang w:eastAsia="fr-FR"/>
+        </w:rPr>
+      </w:pPr>
+    </w:p>
+    <w:p>
+      <w:pPr>
+        <w:pStyle w:val="Default"/>
+        <w:spacing w:line="360" w:lineRule="auto"/>
+        <w:rPr>
+          <w:rFonts w:asciiTheme="minorHAnsi" w:eastAsiaTheme="minorEastAsia" w:hAnsiTheme="minorHAnsi" w:cstheme="minorBidi"/>
+          <w:color w:val="auto"/>
+          <w:lang w:eastAsia="fr-FR"/>
+        </w:rPr>
+      </w:pPr>
+    </w:p>
+    <w:p>
+      <w:pPr>
+        <w:pStyle w:val="Default"/>
+        <w:spacing w:line="360" w:lineRule="auto"/>
+        <w:rPr>
+          <w:rFonts w:asciiTheme="minorHAnsi" w:eastAsiaTheme="minorEastAsia" w:hAnsiTheme="minorHAnsi" w:cstheme="minorBidi"/>
+          <w:color w:val="auto"/>
+          <w:lang w:eastAsia="fr-FR"/>
+        </w:rPr>
+      </w:pPr>
+    </w:p>
+    <w:p>
+      <w:pPr>
+        <w:pStyle w:val="Default"/>
+        <w:spacing w:line="360" w:lineRule="auto"/>
+        <w:rPr>
+          <w:rFonts w:asciiTheme="minorHAnsi" w:eastAsiaTheme="minorEastAsia" w:hAnsiTheme="minorHAnsi" w:cstheme="minorBidi"/>
+          <w:color w:val="auto"/>
+          <w:lang w:eastAsia="fr-FR"/>
+        </w:rPr>
+      </w:pPr>
+    </w:p>
+    <w:p>
+      <w:pPr>
+        <w:pStyle w:val="Default"/>
+        <w:spacing w:line="360" w:lineRule="auto"/>
+        <w:rPr>
+          <w:rFonts w:asciiTheme="minorHAnsi" w:eastAsiaTheme="minorEastAsia" w:hAnsiTheme="minorHAnsi" w:cstheme="minorBidi"/>
+          <w:color w:val="auto"/>
+          <w:lang w:eastAsia="fr-FR"/>
+        </w:rPr>
+      </w:pPr>
+    </w:p>
+    <w:p>
+      <w:pPr>
+        <w:pStyle w:val="Default"/>
+        <w:spacing w:line="360" w:lineRule="auto"/>
+        <w:rPr>
+          <w:rFonts w:asciiTheme="minorHAnsi" w:eastAsiaTheme="minorEastAsia" w:hAnsiTheme="minorHAnsi" w:cstheme="minorBidi"/>
+          <w:color w:val="auto"/>
+          <w:lang w:eastAsia="fr-FR"/>
+        </w:rPr>
+      </w:pPr>
+    </w:p>
+    <w:p>
+      <w:pPr>
+        <w:pStyle w:val="Default"/>
+        <w:spacing w:line="360" w:lineRule="auto"/>
+        <w:rPr>
+          <w:rFonts w:asciiTheme="minorHAnsi" w:eastAsiaTheme="minorEastAsia" w:hAnsiTheme="minorHAnsi" w:cstheme="minorBidi"/>
+          <w:color w:val="auto"/>
+          <w:lang w:eastAsia="fr-FR"/>
+        </w:rPr>
+      </w:pPr>
+    </w:p>
+    <w:p>
+      <w:pPr>
+        <w:pStyle w:val="Default"/>
+        <w:spacing w:line="360" w:lineRule="auto"/>
+        <w:rPr>
+          <w:rFonts w:asciiTheme="minorHAnsi" w:eastAsiaTheme="minorEastAsia" w:hAnsiTheme="minorHAnsi" w:cstheme="minorBidi"/>
+          <w:color w:val="auto"/>
+          <w:lang w:eastAsia="fr-FR"/>
+        </w:rPr>
+      </w:pPr>
+    </w:p>
+    <w:p>
+      <w:pPr>
+        <w:pStyle w:val="Default"/>
+        <w:spacing w:line="360" w:lineRule="auto"/>
+        <w:rPr>
+          <w:rFonts w:asciiTheme="minorHAnsi" w:eastAsiaTheme="minorEastAsia" w:hAnsiTheme="minorHAnsi" w:cstheme="minorBidi"/>
+          <w:color w:val="auto"/>
+          <w:lang w:eastAsia="fr-FR"/>
+        </w:rPr>
+      </w:pPr>
+    </w:p>
+    <w:p>
+      <w:pPr>
+        <w:pStyle w:val="Default"/>
+        <w:spacing w:line="360" w:lineRule="auto"/>
+        <w:rPr>
+          <w:rFonts w:asciiTheme="minorHAnsi" w:eastAsiaTheme="minorEastAsia" w:hAnsiTheme="minorHAnsi" w:cstheme="minorBidi"/>
+          <w:color w:val="auto"/>
+          <w:lang w:eastAsia="fr-FR"/>
         </w:rPr>
       </w:pPr>
     </w:p>
@@ -708,7 +2170,10 @@
         <w:pStyle w:val="Heading2"/>
       </w:pPr>
       <w:r>
-        <w:t>A (Philippe Henry) :</w:t>
+        <w:t>Personnalisation des méthodes d’entrées</w:t>
+      </w:r>
+      <w:r>
+        <w:t xml:space="preserve"> (Philippe Henry) :</w:t>
       </w:r>
     </w:p>
     <w:p>
@@ -732,41 +2197,674 @@
         <w:pStyle w:val="Heading2"/>
       </w:pPr>
       <w:r>
-        <w:t xml:space="preserve">B (Bastien Paul </w:t>
-      </w:r>
-      <w:proofErr w:type="spellStart"/>
-      <w:r>
-        <w:t>Raymondeau</w:t>
-      </w:r>
-      <w:proofErr w:type="spellEnd"/>
-      <w:r>
-        <w:t>)</w:t>
-      </w:r>
-    </w:p>
-    <w:p>
-      <w:pPr>
-        <w:pStyle w:val="Default"/>
-        <w:rPr>
-          <w:color w:val="2E5395"/>
-          <w:sz w:val="32"/>
-          <w:szCs w:val="32"/>
-        </w:rPr>
-      </w:pPr>
-      <w:r>
-        <w:rPr>
+        <w:t>Intelligence artificielle</w:t>
+      </w:r>
+      <w:r>
+        <w:t xml:space="preserve"> (Bastien Paul Raymondeau)</w:t>
+      </w:r>
+    </w:p>
+    <w:p>
+      <w:pPr>
+        <w:rPr>
+          <w:rFonts w:eastAsiaTheme="minorHAnsi"/>
           <w:sz w:val="22"/>
           <w:szCs w:val="22"/>
-        </w:rPr>
-        <w:t xml:space="preserve">Puisque </w:t>
+          <w:lang w:val="fr-FR" w:eastAsia="en-US"/>
+        </w:rPr>
+      </w:pPr>
+      <w:r>
+        <w:rPr>
+          <w:lang w:val="fr-FR"/>
+        </w:rPr>
+        <w:t>PEAS</w:t>
+      </w:r>
+    </w:p>
+    <w:p>
+      <w:pPr>
+        <w:rPr>
+          <w:lang w:val="fr-FR"/>
+        </w:rPr>
+      </w:pPr>
+    </w:p>
+    <w:p>
+      <w:pPr>
+        <w:rPr>
+          <w:u w:val="single"/>
+          <w:lang w:val="fr-FR"/>
+        </w:rPr>
+      </w:pPr>
+      <w:r>
+        <w:rPr>
+          <w:u w:val="single"/>
+          <w:lang w:val="fr-FR"/>
+        </w:rPr>
+        <w:t>Performance</w:t>
+      </w:r>
+    </w:p>
+    <w:p>
+      <w:pPr>
+        <w:rPr>
+          <w:lang w:val="fr-FR"/>
+        </w:rPr>
+      </w:pPr>
+      <w:r>
+        <w:rPr>
+          <w:lang w:val="fr-FR"/>
+        </w:rPr>
+        <w:t>Par défaut, notre agent autonome est capable d’aller chercher des pièces dans la scène. Pour cela, il choisit une pièce de manière aléatoire, et applique l’algorithme de recherche de chemin A* pour la récupérer le plus rapidement possible.</w:t>
+      </w:r>
+    </w:p>
+    <w:p>
+      <w:pPr>
+        <w:rPr>
+          <w:lang w:val="fr-FR"/>
+        </w:rPr>
+      </w:pPr>
+      <w:r>
+        <w:rPr>
+          <w:noProof/>
+        </w:rPr>
+        <w:drawing>
+          <wp:anchor distT="0" distB="0" distL="114300" distR="114300" simplePos="0" relativeHeight="251660288" behindDoc="0" locked="0" layoutInCell="1" allowOverlap="1" wp14:anchorId="2C42D792" wp14:editId="43354AE0">
+            <wp:simplePos x="0" y="0"/>
+            <wp:positionH relativeFrom="column">
+              <wp:posOffset>1586534</wp:posOffset>
+            </wp:positionH>
+            <wp:positionV relativeFrom="paragraph">
+              <wp:posOffset>19050</wp:posOffset>
+            </wp:positionV>
+            <wp:extent cx="2186940" cy="1770380"/>
+            <wp:effectExtent l="0" t="0" r="3810" b="1270"/>
+            <wp:wrapSquare wrapText="bothSides"/>
+            <wp:docPr id="7" name="Picture 7"/>
+            <wp:cNvGraphicFramePr>
+              <a:graphicFrameLocks xmlns:a="http://schemas.openxmlformats.org/drawingml/2006/main" noChangeAspect="1"/>
+            </wp:cNvGraphicFramePr>
+            <a:graphic xmlns:a="http://schemas.openxmlformats.org/drawingml/2006/main">
+              <a:graphicData uri="http://schemas.openxmlformats.org/drawingml/2006/picture">
+                <pic:pic xmlns:pic="http://schemas.openxmlformats.org/drawingml/2006/picture">
+                  <pic:nvPicPr>
+                    <pic:cNvPr id="0" name="Image 1"/>
+                    <pic:cNvPicPr>
+                      <a:picLocks noChangeAspect="1" noChangeArrowheads="1"/>
+                    </pic:cNvPicPr>
+                  </pic:nvPicPr>
+                  <pic:blipFill>
+                    <a:blip r:embed="rId9" cstate="print">
+                      <a:extLst>
+                        <a:ext uri="{28A0092B-C50C-407E-A947-70E740481C1C}">
+                          <a14:useLocalDpi xmlns:a14="http://schemas.microsoft.com/office/drawing/2010/main" val="0"/>
+                        </a:ext>
+                      </a:extLst>
+                    </a:blip>
+                    <a:srcRect/>
+                    <a:stretch>
+                      <a:fillRect/>
+                    </a:stretch>
+                  </pic:blipFill>
+                  <pic:spPr bwMode="auto">
+                    <a:xfrm>
+                      <a:off x="0" y="0"/>
+                      <a:ext cx="2186940" cy="1770380"/>
+                    </a:xfrm>
+                    <a:prstGeom prst="rect">
+                      <a:avLst/>
+                    </a:prstGeom>
+                    <a:noFill/>
+                    <a:ln>
+                      <a:noFill/>
+                    </a:ln>
+                  </pic:spPr>
+                </pic:pic>
+              </a:graphicData>
+            </a:graphic>
+          </wp:anchor>
+        </w:drawing>
+      </w:r>
+    </w:p>
+    <w:p>
+      <w:pPr>
+        <w:rPr>
+          <w:lang w:val="fr-FR"/>
+        </w:rPr>
+      </w:pPr>
+    </w:p>
+    <w:p>
+      <w:pPr>
+        <w:rPr>
+          <w:lang w:val="fr-FR"/>
+        </w:rPr>
+      </w:pPr>
+    </w:p>
+    <w:p>
+      <w:pPr>
+        <w:rPr>
+          <w:lang w:val="fr-FR"/>
+        </w:rPr>
+      </w:pPr>
+    </w:p>
+    <w:p>
+      <w:pPr>
+        <w:rPr>
+          <w:lang w:val="fr-FR"/>
+        </w:rPr>
+      </w:pPr>
+    </w:p>
+    <w:p>
+      <w:pPr>
+        <w:rPr>
+          <w:lang w:val="fr-FR"/>
+        </w:rPr>
+      </w:pPr>
+    </w:p>
+    <w:p>
+      <w:pPr>
+        <w:rPr>
+          <w:lang w:val="fr-FR"/>
+        </w:rPr>
+      </w:pPr>
+    </w:p>
+    <w:p>
+      <w:pPr>
+        <w:rPr>
+          <w:lang w:val="fr-FR"/>
+        </w:rPr>
+      </w:pPr>
+    </w:p>
+    <w:p>
+      <w:pPr>
+        <w:rPr>
+          <w:lang w:val="fr-FR"/>
+        </w:rPr>
+      </w:pPr>
+    </w:p>
+    <w:p>
+      <w:pPr>
+        <w:rPr>
+          <w:lang w:val="fr-FR"/>
+        </w:rPr>
+      </w:pPr>
+    </w:p>
+    <w:p>
+      <w:pPr>
+        <w:jc w:val="both"/>
+        <w:rPr>
+          <w:lang w:val="fr-FR"/>
+        </w:rPr>
+      </w:pPr>
+      <w:r>
+        <w:rPr>
+          <w:lang w:val="fr-FR"/>
+        </w:rPr>
+        <w:t>Cependant une telle approche n’est pas suffisante, en effet les pièces étant dispersées partout dans la scène, l’agent va faire de nombreux allers-retours à cause de son manque de jugement au moment de sélectionner sa pièce cible.</w:t>
+      </w:r>
+    </w:p>
+    <w:p>
+      <w:pPr>
+        <w:jc w:val="both"/>
+        <w:rPr>
+          <w:lang w:val="fr-FR"/>
+        </w:rPr>
+      </w:pPr>
+    </w:p>
+    <w:p>
+      <w:pPr>
+        <w:jc w:val="both"/>
+        <w:rPr>
+          <w:lang w:val="fr-FR"/>
+        </w:rPr>
+      </w:pPr>
+      <w:r>
+        <w:rPr>
+          <w:lang w:val="fr-FR"/>
+        </w:rPr>
+        <w:t xml:space="preserve">Afin de corriger cela et rendre notre agent plus efficace, nous planifions qu’elle pièce récupérer et dans quel ordre afin de maximiser sa récolte. Par exemple considérons la scène suivante : </w:t>
+      </w:r>
+    </w:p>
+    <w:p>
+      <w:pPr>
+        <w:jc w:val="both"/>
+        <w:rPr>
+          <w:lang w:val="fr-FR"/>
+        </w:rPr>
+      </w:pPr>
+      <w:r>
+        <w:rPr>
+          <w:noProof/>
+        </w:rPr>
+        <w:drawing>
+          <wp:anchor distT="0" distB="0" distL="114300" distR="114300" simplePos="0" relativeHeight="251661312" behindDoc="1" locked="0" layoutInCell="1" allowOverlap="1" wp14:anchorId="1B54CFE3" wp14:editId="4F9BD7F7">
+            <wp:simplePos x="0" y="0"/>
+            <wp:positionH relativeFrom="column">
+              <wp:posOffset>3992575</wp:posOffset>
+            </wp:positionH>
+            <wp:positionV relativeFrom="paragraph">
+              <wp:posOffset>120218</wp:posOffset>
+            </wp:positionV>
+            <wp:extent cx="2428240" cy="1616075"/>
+            <wp:effectExtent l="0" t="0" r="0" b="3175"/>
+            <wp:wrapTight wrapText="bothSides">
+              <wp:wrapPolygon edited="0">
+                <wp:start x="0" y="0"/>
+                <wp:lineTo x="0" y="21388"/>
+                <wp:lineTo x="21351" y="21388"/>
+                <wp:lineTo x="21351" y="0"/>
+                <wp:lineTo x="0" y="0"/>
+              </wp:wrapPolygon>
+            </wp:wrapTight>
+            <wp:docPr id="6" name="Picture 6"/>
+            <wp:cNvGraphicFramePr>
+              <a:graphicFrameLocks xmlns:a="http://schemas.openxmlformats.org/drawingml/2006/main" noChangeAspect="1"/>
+            </wp:cNvGraphicFramePr>
+            <a:graphic xmlns:a="http://schemas.openxmlformats.org/drawingml/2006/main">
+              <a:graphicData uri="http://schemas.openxmlformats.org/drawingml/2006/picture">
+                <pic:pic xmlns:pic="http://schemas.openxmlformats.org/drawingml/2006/picture">
+                  <pic:nvPicPr>
+                    <pic:cNvPr id="0" name="Image 4"/>
+                    <pic:cNvPicPr>
+                      <a:picLocks noChangeAspect="1" noChangeArrowheads="1"/>
+                    </pic:cNvPicPr>
+                  </pic:nvPicPr>
+                  <pic:blipFill>
+                    <a:blip r:embed="rId10" cstate="print">
+                      <a:extLst>
+                        <a:ext uri="{28A0092B-C50C-407E-A947-70E740481C1C}">
+                          <a14:useLocalDpi xmlns:a14="http://schemas.microsoft.com/office/drawing/2010/main" val="0"/>
+                        </a:ext>
+                      </a:extLst>
+                    </a:blip>
+                    <a:srcRect/>
+                    <a:stretch>
+                      <a:fillRect/>
+                    </a:stretch>
+                  </pic:blipFill>
+                  <pic:spPr bwMode="auto">
+                    <a:xfrm>
+                      <a:off x="0" y="0"/>
+                      <a:ext cx="2428240" cy="1616075"/>
+                    </a:xfrm>
+                    <a:prstGeom prst="rect">
+                      <a:avLst/>
+                    </a:prstGeom>
+                    <a:noFill/>
+                    <a:ln>
+                      <a:noFill/>
+                    </a:ln>
+                  </pic:spPr>
+                </pic:pic>
+              </a:graphicData>
+            </a:graphic>
+            <wp14:sizeRelH relativeFrom="margin">
+              <wp14:pctWidth>0</wp14:pctWidth>
+            </wp14:sizeRelH>
+            <wp14:sizeRelV relativeFrom="margin">
+              <wp14:pctHeight>0</wp14:pctHeight>
+            </wp14:sizeRelV>
+          </wp:anchor>
+        </w:drawing>
+      </w:r>
+    </w:p>
+    <w:p>
+      <w:pPr>
+        <w:jc w:val="both"/>
+        <w:rPr>
+          <w:lang w:val="fr-FR"/>
+        </w:rPr>
+      </w:pPr>
+      <w:r>
+        <w:rPr>
+          <w:lang w:val="fr-FR"/>
+        </w:rPr>
+        <w:t xml:space="preserve">L’agent est en (1,0), et nous avons 3 pièces, respectivement en (-34, -2), (-4, -19), (8, -21). L’IA va donc planifier quelles pièces récupérer et dans quel ordre. Le niveau de difficulté va impacter sur le nombre de pièces que l’IA va prendre en compte (Facile = 2 pièces, Difficile = 4 pièces). Dans notre cas, avec un niveau de difficulté difficile, l’IA va récupérer les pièces dans l’ordre suivant : 1, 2, 3. Cela permet de maximiser les gains tout en minimisant le cout de déplacement. </w:t>
+      </w:r>
+    </w:p>
+    <w:p>
+      <w:pPr>
+        <w:rPr>
+          <w:lang w:val="fr-FR"/>
+        </w:rPr>
+      </w:pPr>
+    </w:p>
+    <w:p>
+      <w:pPr>
+        <w:rPr>
+          <w:lang w:val="fr-FR"/>
+        </w:rPr>
+      </w:pPr>
+    </w:p>
+    <w:p>
+      <w:pPr>
+        <w:rPr>
+          <w:lang w:val="fr-FR"/>
+        </w:rPr>
+      </w:pPr>
+    </w:p>
+    <w:p>
+      <w:pPr>
+        <w:rPr>
+          <w:lang w:val="fr-FR"/>
+        </w:rPr>
+      </w:pPr>
+    </w:p>
+    <w:p>
+      <w:pPr>
+        <w:rPr>
+          <w:u w:val="single"/>
+          <w:lang w:val="fr-FR"/>
+        </w:rPr>
+      </w:pPr>
+      <w:r>
+        <w:rPr>
+          <w:u w:val="single"/>
+          <w:lang w:val="fr-FR"/>
+        </w:rPr>
+        <w:t>Environnement</w:t>
+      </w:r>
+    </w:p>
+    <w:p>
+      <w:pPr>
+        <w:pStyle w:val="ListParagraph"/>
+        <w:numPr>
+          <w:ilvl w:val="0"/>
+          <w:numId w:val="6"/>
+        </w:numPr>
+        <w:rPr>
+          <w:lang w:val="fr-FR"/>
+        </w:rPr>
+      </w:pPr>
+      <w:r>
+        <w:rPr>
+          <w:lang w:val="fr-FR"/>
+        </w:rPr>
+        <w:t>Euclidien</w:t>
+      </w:r>
+    </w:p>
+    <w:p>
+      <w:pPr>
+        <w:pStyle w:val="ListParagraph"/>
+        <w:numPr>
+          <w:ilvl w:val="0"/>
+          <w:numId w:val="6"/>
+        </w:numPr>
+        <w:rPr>
+          <w:lang w:val="fr-FR"/>
+        </w:rPr>
+      </w:pPr>
+      <w:r>
+        <w:rPr>
+          <w:lang w:val="fr-FR"/>
+        </w:rPr>
+        <w:t>2 dimensions (originalement en 3 dimensions, mais l’axe Y pour la hauteur est ignoré par l’IA)</w:t>
+      </w:r>
+    </w:p>
+    <w:p>
+      <w:pPr>
+        <w:pStyle w:val="ListParagraph"/>
+        <w:numPr>
+          <w:ilvl w:val="0"/>
+          <w:numId w:val="6"/>
+        </w:numPr>
+        <w:rPr>
+          <w:lang w:val="fr-FR"/>
+        </w:rPr>
+      </w:pPr>
+      <w:r>
+        <w:rPr>
+          <w:lang w:val="fr-FR"/>
+        </w:rPr>
+        <w:t>Jeu en temps réel</w:t>
+      </w:r>
+    </w:p>
+    <w:p>
+      <w:pPr>
+        <w:pStyle w:val="ListParagraph"/>
+        <w:numPr>
+          <w:ilvl w:val="0"/>
+          <w:numId w:val="6"/>
+        </w:numPr>
+        <w:rPr>
+          <w:lang w:val="fr-FR"/>
+        </w:rPr>
+      </w:pPr>
+      <w:r>
+        <w:rPr>
+          <w:lang w:val="fr-FR"/>
+        </w:rPr>
+        <w:t>Physique : Loi euclidienne</w:t>
+      </w:r>
+    </w:p>
+    <w:p>
+      <w:pPr>
+        <w:pStyle w:val="ListParagraph"/>
+        <w:numPr>
+          <w:ilvl w:val="0"/>
+          <w:numId w:val="6"/>
+        </w:numPr>
+        <w:rPr>
+          <w:lang w:val="fr-FR"/>
+        </w:rPr>
+      </w:pPr>
+      <w:r>
+        <w:rPr>
+          <w:lang w:val="fr-FR"/>
+        </w:rPr>
+        <w:t>Nature des dimensions : discrètes</w:t>
+      </w:r>
+    </w:p>
+    <w:p>
+      <w:pPr>
+        <w:pStyle w:val="ListParagraph"/>
+        <w:numPr>
+          <w:ilvl w:val="0"/>
+          <w:numId w:val="6"/>
+        </w:numPr>
+        <w:rPr>
+          <w:lang w:val="fr-FR"/>
+        </w:rPr>
+      </w:pPr>
+      <w:r>
+        <w:t xml:space="preserve">Forme des dimensions : Plan </w:t>
+      </w:r>
+    </w:p>
+    <w:p>
+      <w:pPr>
+        <w:pStyle w:val="ListParagraph"/>
+        <w:numPr>
+          <w:ilvl w:val="0"/>
+          <w:numId w:val="6"/>
+        </w:numPr>
+        <w:rPr>
+          <w:lang w:val="fr-FR"/>
+        </w:rPr>
+      </w:pPr>
+      <w:r>
+        <w:t>Grandeur des dimensions : Finis</w:t>
+      </w:r>
+    </w:p>
+    <w:p>
+      <w:pPr>
+        <w:pStyle w:val="ListParagraph"/>
+        <w:numPr>
+          <w:ilvl w:val="0"/>
+          <w:numId w:val="6"/>
+        </w:numPr>
+        <w:rPr>
+          <w:lang w:val="fr-FR"/>
+        </w:rPr>
+      </w:pPr>
+      <w:r>
+        <w:rPr>
+          <w:lang w:val="fr-FR"/>
+        </w:rPr>
+        <w:t xml:space="preserve">Physique : Loi de la physique cinématique et rebond </w:t>
+      </w:r>
+    </w:p>
+    <w:p>
+      <w:pPr>
+        <w:pStyle w:val="ListParagraph"/>
+        <w:numPr>
+          <w:ilvl w:val="0"/>
+          <w:numId w:val="6"/>
+        </w:numPr>
+        <w:rPr>
+          <w:lang w:val="fr-FR"/>
+        </w:rPr>
+      </w:pPr>
+      <w:r>
+        <w:rPr>
+          <w:lang w:val="fr-FR"/>
+        </w:rPr>
+        <w:t>Le joueur humain peut pousser l’IA</w:t>
+      </w:r>
+    </w:p>
+    <w:p>
+      <w:pPr>
+        <w:pStyle w:val="ListParagraph"/>
+        <w:numPr>
+          <w:ilvl w:val="0"/>
+          <w:numId w:val="6"/>
+        </w:numPr>
+        <w:rPr>
+          <w:lang w:val="fr-FR"/>
+        </w:rPr>
+      </w:pPr>
+      <w:r>
+        <w:rPr>
+          <w:lang w:val="fr-FR"/>
+        </w:rPr>
+        <w:t>Le joueur humain peut prendre des pièces cibles de l’IA</w:t>
+      </w:r>
+    </w:p>
+    <w:p>
+      <w:pPr>
+        <w:rPr>
+          <w:lang w:val="fr-FR"/>
+        </w:rPr>
+      </w:pPr>
+      <w:r>
+        <w:rPr>
+          <w:lang w:val="fr-FR"/>
+        </w:rPr>
+        <w:t>L’espace de jeu est un rectangle de 80 par 60 avec 3 obstacles rectangulaires.</w:t>
+      </w:r>
+    </w:p>
+    <w:p>
+      <w:pPr>
+        <w:rPr>
+          <w:lang w:val="fr-FR"/>
+        </w:rPr>
+      </w:pPr>
+    </w:p>
+    <w:p>
+      <w:pPr>
+        <w:rPr>
+          <w:u w:val="single"/>
+          <w:lang w:val="fr-FR"/>
+        </w:rPr>
+      </w:pPr>
+      <w:r>
+        <w:rPr>
+          <w:u w:val="single"/>
+          <w:lang w:val="fr-FR"/>
+        </w:rPr>
+        <w:t>Actuateurs</w:t>
+      </w:r>
+    </w:p>
+    <w:p>
+      <w:pPr>
+        <w:rPr>
+          <w:b/>
+          <w:bCs/>
+          <w:lang w:val="fr-FR"/>
+        </w:rPr>
+      </w:pPr>
+      <w:r>
+        <w:rPr>
+          <w:b/>
+          <w:bCs/>
+          <w:lang w:val="fr-FR"/>
+        </w:rPr>
+        <w:t>Attraper une pièce</w:t>
+      </w:r>
+    </w:p>
+    <w:p>
+      <w:pPr>
+        <w:rPr>
+          <w:lang w:val="fr-FR"/>
+        </w:rPr>
+      </w:pPr>
+      <w:r>
+        <w:rPr>
+          <w:lang w:val="fr-FR"/>
+        </w:rPr>
+        <w:t>Précondition : Collision avec la pièce (</w:t>
+      </w:r>
+      <w:r>
+        <w:rPr>
+          <w:lang w:val="fr-FR"/>
+        </w:rPr>
+        <w:tab/>
+        <w:t xml:space="preserve"> de déplacement)</w:t>
+      </w:r>
+    </w:p>
+    <w:p>
+      <w:pPr>
+        <w:rPr>
+          <w:lang w:val="fr-FR"/>
+        </w:rPr>
+      </w:pPr>
+      <w:r>
+        <w:rPr>
+          <w:lang w:val="fr-FR"/>
+        </w:rPr>
+        <w:t>Effet : +1 point</w:t>
+      </w:r>
+    </w:p>
+    <w:p>
+      <w:pPr>
+        <w:rPr>
+          <w:lang w:val="fr-FR"/>
+        </w:rPr>
+      </w:pPr>
+    </w:p>
+    <w:p>
+      <w:pPr>
+        <w:rPr>
+          <w:u w:val="single"/>
+          <w:lang w:val="fr-FR"/>
+        </w:rPr>
+      </w:pPr>
+      <w:r>
+        <w:rPr>
+          <w:u w:val="single"/>
+          <w:lang w:val="fr-FR"/>
+        </w:rPr>
+        <w:t>Senseurs</w:t>
+      </w:r>
+    </w:p>
+    <w:p>
+      <w:pPr>
+        <w:jc w:val="both"/>
+        <w:rPr>
+          <w:lang w:val="fr-FR"/>
+        </w:rPr>
+      </w:pPr>
+      <w:r>
+        <w:rPr>
+          <w:lang w:val="fr-FR"/>
+        </w:rPr>
+        <w:t xml:space="preserve">L’agent perçoit l’ensemble des pièces sur la scène, leurs coordonnés, et il est également conscient de son propre positionnement. Les obstacles ne sont pas pris en compte lors de la planification d’action, mais l’agent est capable de les contourner le moment venu. L’IA n’est pas au courant de l’intention du joueur, ni de sa position sur le terrain. </w:t>
       </w:r>
     </w:p>
     <w:p>
       <w:pPr>
         <w:pStyle w:val="Default"/>
         <w:spacing w:line="360" w:lineRule="auto"/>
+        <w:jc w:val="both"/>
         <w:rPr>
           <w:sz w:val="22"/>
           <w:szCs w:val="22"/>
+          <w:lang w:val="fr-FR"/>
         </w:rPr>
       </w:pPr>
     </w:p>
@@ -774,6 +2872,7 @@
       <w:pPr>
         <w:pStyle w:val="Default"/>
         <w:spacing w:after="49"/>
+        <w:jc w:val="both"/>
         <w:rPr>
           <w:sz w:val="22"/>
           <w:szCs w:val="22"/>
@@ -824,7 +2923,7 @@
       <w:r>
         <w:t xml:space="preserve">-Bois : </w:t>
       </w:r>
-      <w:hyperlink r:id="rId6" w:history="1">
+      <w:hyperlink r:id="rId11" w:history="1">
         <w:r>
           <w:rPr>
             <w:rStyle w:val="Hyperlink"/>
@@ -846,7 +2945,7 @@
         </w:rPr>
         <w:t xml:space="preserve">- Stone Floor : </w:t>
       </w:r>
-      <w:hyperlink r:id="rId7" w:history="1">
+      <w:hyperlink r:id="rId12" w:history="1">
         <w:r>
           <w:rPr>
             <w:rStyle w:val="Hyperlink"/>
@@ -869,7 +2968,7 @@
         </w:rPr>
         <w:t xml:space="preserve">-Stylized Wood plank : </w:t>
       </w:r>
-      <w:hyperlink r:id="rId8" w:history="1">
+      <w:hyperlink r:id="rId13" w:history="1">
         <w:r>
           <w:rPr>
             <w:rStyle w:val="Hyperlink"/>
@@ -892,7 +2991,7 @@
         </w:rPr>
         <w:t xml:space="preserve">- Blue Metal : </w:t>
       </w:r>
-      <w:hyperlink r:id="rId9" w:history="1">
+      <w:hyperlink r:id="rId14" w:history="1">
         <w:r>
           <w:rPr>
             <w:rStyle w:val="Hyperlink"/>
@@ -915,7 +3014,7 @@
         </w:rPr>
         <w:t xml:space="preserve">-Organic : </w:t>
       </w:r>
-      <w:hyperlink r:id="rId10" w:history="1">
+      <w:hyperlink r:id="rId15" w:history="1">
         <w:r>
           <w:rPr>
             <w:rStyle w:val="Hyperlink"/>
@@ -932,25 +3031,12 @@
           <w:lang w:val="en-US"/>
         </w:rPr>
       </w:pPr>
-      <w:proofErr w:type="spellStart"/>
       <w:r>
         <w:rPr>
           <w:lang w:val="en-US"/>
         </w:rPr>
-        <w:t>WoodBack</w:t>
-      </w:r>
-      <w:proofErr w:type="spellEnd"/>
-      <w:r>
-        <w:rPr>
-          <w:lang w:val="en-US"/>
-        </w:rPr>
-        <w:t xml:space="preserve"> : </w:t>
-      </w:r>
-      <w:r>
-        <w:rPr>
-          <w:lang w:val="en-US"/>
-        </w:rPr>
-        <w:t>https://pngtree.com/freebackground/wood-background_582421.html</w:t>
+        <w:lastRenderedPageBreak/>
+        <w:t>WoodBack : https://pngtree.com/freebackground/wood-background_582421.html</w:t>
       </w:r>
     </w:p>
     <w:sectPr>
@@ -1343,6 +3429,118 @@
       </w:rPr>
     </w:lvl>
   </w:abstractNum>
+  <w:abstractNum w:abstractNumId="5" w15:restartNumberingAfterBreak="0">
+    <w:nsid w:val="73957D01"/>
+    <w:multiLevelType w:val="hybridMultilevel"/>
+    <w:tmpl w:val="9BE6452A"/>
+    <w:lvl w:ilvl="0" w:tplc="749290DA">
+      <w:numFmt w:val="bullet"/>
+      <w:lvlText w:val="-"/>
+      <w:lvlJc w:val="left"/>
+      <w:pPr>
+        <w:ind w:left="720" w:hanging="360"/>
+      </w:pPr>
+      <w:rPr>
+        <w:rFonts w:ascii="Calibri" w:eastAsiaTheme="minorHAnsi" w:hAnsi="Calibri" w:cs="Calibri" w:hint="default"/>
+      </w:rPr>
+    </w:lvl>
+    <w:lvl w:ilvl="1" w:tplc="08090003">
+      <w:start w:val="1"/>
+      <w:numFmt w:val="bullet"/>
+      <w:lvlText w:val="o"/>
+      <w:lvlJc w:val="left"/>
+      <w:pPr>
+        <w:ind w:left="1440" w:hanging="360"/>
+      </w:pPr>
+      <w:rPr>
+        <w:rFonts w:ascii="Courier New" w:hAnsi="Courier New" w:cs="Courier New" w:hint="default"/>
+      </w:rPr>
+    </w:lvl>
+    <w:lvl w:ilvl="2" w:tplc="08090005">
+      <w:start w:val="1"/>
+      <w:numFmt w:val="bullet"/>
+      <w:lvlText w:val=""/>
+      <w:lvlJc w:val="left"/>
+      <w:pPr>
+        <w:ind w:left="2160" w:hanging="360"/>
+      </w:pPr>
+      <w:rPr>
+        <w:rFonts w:ascii="Wingdings" w:hAnsi="Wingdings" w:hint="default"/>
+      </w:rPr>
+    </w:lvl>
+    <w:lvl w:ilvl="3" w:tplc="08090001">
+      <w:start w:val="1"/>
+      <w:numFmt w:val="bullet"/>
+      <w:lvlText w:val=""/>
+      <w:lvlJc w:val="left"/>
+      <w:pPr>
+        <w:ind w:left="2880" w:hanging="360"/>
+      </w:pPr>
+      <w:rPr>
+        <w:rFonts w:ascii="Symbol" w:hAnsi="Symbol" w:hint="default"/>
+      </w:rPr>
+    </w:lvl>
+    <w:lvl w:ilvl="4" w:tplc="08090003">
+      <w:start w:val="1"/>
+      <w:numFmt w:val="bullet"/>
+      <w:lvlText w:val="o"/>
+      <w:lvlJc w:val="left"/>
+      <w:pPr>
+        <w:ind w:left="3600" w:hanging="360"/>
+      </w:pPr>
+      <w:rPr>
+        <w:rFonts w:ascii="Courier New" w:hAnsi="Courier New" w:cs="Courier New" w:hint="default"/>
+      </w:rPr>
+    </w:lvl>
+    <w:lvl w:ilvl="5" w:tplc="08090005">
+      <w:start w:val="1"/>
+      <w:numFmt w:val="bullet"/>
+      <w:lvlText w:val=""/>
+      <w:lvlJc w:val="left"/>
+      <w:pPr>
+        <w:ind w:left="4320" w:hanging="360"/>
+      </w:pPr>
+      <w:rPr>
+        <w:rFonts w:ascii="Wingdings" w:hAnsi="Wingdings" w:hint="default"/>
+      </w:rPr>
+    </w:lvl>
+    <w:lvl w:ilvl="6" w:tplc="08090001">
+      <w:start w:val="1"/>
+      <w:numFmt w:val="bullet"/>
+      <w:lvlText w:val=""/>
+      <w:lvlJc w:val="left"/>
+      <w:pPr>
+        <w:ind w:left="5040" w:hanging="360"/>
+      </w:pPr>
+      <w:rPr>
+        <w:rFonts w:ascii="Symbol" w:hAnsi="Symbol" w:hint="default"/>
+      </w:rPr>
+    </w:lvl>
+    <w:lvl w:ilvl="7" w:tplc="08090003">
+      <w:start w:val="1"/>
+      <w:numFmt w:val="bullet"/>
+      <w:lvlText w:val="o"/>
+      <w:lvlJc w:val="left"/>
+      <w:pPr>
+        <w:ind w:left="5760" w:hanging="360"/>
+      </w:pPr>
+      <w:rPr>
+        <w:rFonts w:ascii="Courier New" w:hAnsi="Courier New" w:cs="Courier New" w:hint="default"/>
+      </w:rPr>
+    </w:lvl>
+    <w:lvl w:ilvl="8" w:tplc="08090005">
+      <w:start w:val="1"/>
+      <w:numFmt w:val="bullet"/>
+      <w:lvlText w:val=""/>
+      <w:lvlJc w:val="left"/>
+      <w:pPr>
+        <w:ind w:left="6480" w:hanging="360"/>
+      </w:pPr>
+      <w:rPr>
+        <w:rFonts w:ascii="Wingdings" w:hAnsi="Wingdings" w:hint="default"/>
+      </w:rPr>
+    </w:lvl>
+  </w:abstractNum>
   <w:num w:numId="1">
     <w:abstractNumId w:val="2"/>
   </w:num>
@@ -1357,6 +3555,18 @@
   </w:num>
   <w:num w:numId="5">
     <w:abstractNumId w:val="1"/>
+  </w:num>
+  <w:num w:numId="6">
+    <w:abstractNumId w:val="5"/>
+    <w:lvlOverride w:ilvl="0"/>
+    <w:lvlOverride w:ilvl="1"/>
+    <w:lvlOverride w:ilvl="2"/>
+    <w:lvlOverride w:ilvl="3"/>
+    <w:lvlOverride w:ilvl="4"/>
+    <w:lvlOverride w:ilvl="5"/>
+    <w:lvlOverride w:ilvl="6"/>
+    <w:lvlOverride w:ilvl="7"/>
+    <w:lvlOverride w:ilvl="8"/>
   </w:num>
 </w:numbering>
 </file>
@@ -1906,6 +4116,43 @@
       <w:shd w:val="clear" w:color="auto" w:fill="E1DFDD"/>
     </w:rPr>
   </w:style>
+  <w:style w:type="paragraph" w:styleId="ListParagraph">
+    <w:name w:val="List Paragraph"/>
+    <w:basedOn w:val="Normal"/>
+    <w:uiPriority w:val="34"/>
+    <w:qFormat/>
+    <w:rsid w:val="000C2FC9"/>
+    <w:pPr>
+      <w:spacing w:after="160" w:line="256" w:lineRule="auto"/>
+      <w:ind w:left="720"/>
+      <w:contextualSpacing/>
+    </w:pPr>
+    <w:rPr>
+      <w:rFonts w:eastAsiaTheme="minorHAnsi"/>
+      <w:sz w:val="22"/>
+      <w:szCs w:val="22"/>
+      <w:lang w:val="en-GB" w:eastAsia="en-US"/>
+    </w:rPr>
+  </w:style>
+  <w:style w:type="table" w:styleId="TableGrid">
+    <w:name w:val="Table Grid"/>
+    <w:basedOn w:val="TableNormal"/>
+    <w:uiPriority w:val="39"/>
+    <w:rsid w:val="00DA3577"/>
+    <w:pPr>
+      <w:spacing w:after="0" w:line="240" w:lineRule="auto"/>
+    </w:pPr>
+    <w:tblPr>
+      <w:tblBorders>
+        <w:top w:val="single" w:sz="4" w:space="0" w:color="auto"/>
+        <w:left w:val="single" w:sz="4" w:space="0" w:color="auto"/>
+        <w:bottom w:val="single" w:sz="4" w:space="0" w:color="auto"/>
+        <w:right w:val="single" w:sz="4" w:space="0" w:color="auto"/>
+        <w:insideH w:val="single" w:sz="4" w:space="0" w:color="auto"/>
+        <w:insideV w:val="single" w:sz="4" w:space="0" w:color="auto"/>
+      </w:tblBorders>
+    </w:tblPr>
+  </w:style>
 </w:styles>
 </file>
 

</xml_diff>

<commit_message>
Ajout écran de départ
</commit_message>
<xml_diff>
--- a/RapportTp2.docx
+++ b/RapportTp2.docx
@@ -41,7 +41,7 @@
                     </pic:cNvPicPr>
                   </pic:nvPicPr>
                   <pic:blipFill>
-                    <a:blip r:embed="rId5">
+                    <a:blip r:embed="rId8">
                       <a:extLst>
                         <a:ext uri="{28A0092B-C50C-407E-A947-70E740481C1C}">
                           <a14:useLocalDpi xmlns:a14="http://schemas.microsoft.com/office/drawing/2010/main" val="0"/>
@@ -261,7 +261,25 @@
           <w:b/>
           <w:bCs/>
         </w:rPr>
-        <w:t>Bastien Paul Raymondeau (</w:t>
+        <w:t xml:space="preserve">Bastien Paul </w:t>
+      </w:r>
+      <w:proofErr w:type="spellStart"/>
+      <w:r>
+        <w:rPr>
+          <w:rFonts w:ascii="Times New Roman" w:hAnsi="Times New Roman" w:cs="Times New Roman"/>
+          <w:b/>
+          <w:bCs/>
+        </w:rPr>
+        <w:t>Raymondeau</w:t>
+      </w:r>
+      <w:proofErr w:type="spellEnd"/>
+      <w:r>
+        <w:rPr>
+          <w:rFonts w:ascii="Times New Roman" w:hAnsi="Times New Roman" w:cs="Times New Roman"/>
+          <w:b/>
+          <w:bCs/>
+        </w:rPr>
+        <w:t xml:space="preserve"> (</w:t>
       </w:r>
       <w:r>
         <w:rPr>
@@ -443,8 +461,16 @@
         <w:rPr>
           <w:rFonts w:ascii="Times New Roman" w:hAnsi="Times New Roman" w:cs="Times New Roman"/>
         </w:rPr>
-        <w:t>François Chéné</w:t>
-      </w:r>
+        <w:t xml:space="preserve">François </w:t>
+      </w:r>
+      <w:proofErr w:type="spellStart"/>
+      <w:r>
+        <w:rPr>
+          <w:rFonts w:ascii="Times New Roman" w:hAnsi="Times New Roman" w:cs="Times New Roman"/>
+        </w:rPr>
+        <w:t>Chéné</w:t>
+      </w:r>
+      <w:proofErr w:type="spellEnd"/>
     </w:p>
     <w:p>
       <w:pPr>
@@ -579,7 +605,7 @@
                     </pic:cNvPicPr>
                   </pic:nvPicPr>
                   <pic:blipFill>
-                    <a:blip r:embed="rId6">
+                    <a:blip r:embed="rId9">
                       <a:extLst>
                         <a:ext uri="{28A0092B-C50C-407E-A947-70E740481C1C}">
                           <a14:useLocalDpi xmlns:a14="http://schemas.microsoft.com/office/drawing/2010/main" val="0"/>
@@ -801,11 +827,6 @@
       </w:r>
     </w:p>
     <w:p/>
-    <w:p>
-      <w:r>
-        <w:t>L’action des agents est de sauter. Il est possible, en gardant la touche de saut enfoncé, de faire de plus grands sauts et d’ainsi configurer cette action.</w:t>
-      </w:r>
-    </w:p>
     <w:tbl>
       <w:tblPr>
         <w:tblStyle w:val="TableGrid"/>
@@ -1354,7 +1375,25 @@
                 <w:color w:val="auto"/>
                 <w:lang w:eastAsia="fr-FR"/>
               </w:rPr>
-              <w:t>0 (NPad)</w:t>
+              <w:t>0 (</w:t>
+            </w:r>
+            <w:proofErr w:type="spellStart"/>
+            <w:r>
+              <w:rPr>
+                <w:rFonts w:asciiTheme="minorHAnsi" w:eastAsiaTheme="minorEastAsia" w:hAnsiTheme="minorHAnsi" w:cstheme="minorBidi"/>
+                <w:color w:val="auto"/>
+                <w:lang w:eastAsia="fr-FR"/>
+              </w:rPr>
+              <w:t>NPad</w:t>
+            </w:r>
+            <w:proofErr w:type="spellEnd"/>
+            <w:r>
+              <w:rPr>
+                <w:rFonts w:asciiTheme="minorHAnsi" w:eastAsiaTheme="minorEastAsia" w:hAnsiTheme="minorHAnsi" w:cstheme="minorBidi"/>
+                <w:color w:val="auto"/>
+                <w:lang w:eastAsia="fr-FR"/>
+              </w:rPr>
+              <w:t>)</w:t>
             </w:r>
           </w:p>
         </w:tc>
@@ -1437,7 +1476,7 @@
                     </pic:cNvPicPr>
                   </pic:nvPicPr>
                   <pic:blipFill>
-                    <a:blip r:embed="rId7" cstate="print">
+                    <a:blip r:embed="rId10" cstate="print">
                       <a:extLst>
                         <a:ext uri="{28A0092B-C50C-407E-A947-70E740481C1C}">
                           <a14:useLocalDpi xmlns:a14="http://schemas.microsoft.com/office/drawing/2010/main" val="0"/>
@@ -1943,7 +1982,7 @@
                     </pic:cNvPicPr>
                   </pic:nvPicPr>
                   <pic:blipFill>
-                    <a:blip r:embed="rId8" cstate="print">
+                    <a:blip r:embed="rId11" cstate="print">
                       <a:extLst>
                         <a:ext uri="{28A0092B-C50C-407E-A947-70E740481C1C}">
                           <a14:useLocalDpi xmlns:a14="http://schemas.microsoft.com/office/drawing/2010/main" val="0"/>
@@ -2118,13 +2157,114 @@
           <w:sz w:val="32"/>
           <w:szCs w:val="32"/>
         </w:rPr>
+        <w:lastRenderedPageBreak/>
         <w:t>Intelligence artificielle de l’agent autonome</w:t>
       </w:r>
     </w:p>
     <w:p>
       <w:pPr>
-        <w:shd w:val="clear" w:color="auto" w:fill="FFFFFF"/>
-        <w:spacing w:after="220"/>
+        <w:rPr>
+          <w:lang w:val="fr-FR"/>
+        </w:rPr>
+      </w:pPr>
+      <w:r>
+        <w:rPr>
+          <w:lang w:val="fr-FR"/>
+        </w:rPr>
+        <w:t xml:space="preserve">Notre </w:t>
+      </w:r>
+      <w:r>
+        <w:rPr>
+          <w:lang w:val="fr-FR"/>
+        </w:rPr>
+        <w:t>agent autonome est capable d’aller chercher des pièces dans la scène. Pour cela, il choisit une pièce de manière aléatoire, et applique l’algorithme de recherche de chemin A* pour la récupérer le plus rapidement possible. L’implantation de cet algorithme dans notre projet est inspiré du vidéo « </w:t>
+      </w:r>
+      <w:r>
+        <w:rPr>
+          <w:lang w:val="fr-FR"/>
+        </w:rPr>
+        <w:t xml:space="preserve">A* </w:t>
+      </w:r>
+      <w:proofErr w:type="spellStart"/>
+      <w:r>
+        <w:rPr>
+          <w:lang w:val="fr-FR"/>
+        </w:rPr>
+        <w:t>Pathfinding</w:t>
+      </w:r>
+      <w:proofErr w:type="spellEnd"/>
+      <w:r>
+        <w:rPr>
+          <w:lang w:val="fr-FR"/>
+        </w:rPr>
+        <w:t xml:space="preserve"> (E</w:t>
+      </w:r>
+      <w:proofErr w:type="gramStart"/>
+      <w:r>
+        <w:rPr>
+          <w:lang w:val="fr-FR"/>
+        </w:rPr>
+        <w:t>01:</w:t>
+      </w:r>
+      <w:proofErr w:type="gramEnd"/>
+      <w:r>
+        <w:rPr>
+          <w:lang w:val="fr-FR"/>
+        </w:rPr>
+        <w:t xml:space="preserve"> </w:t>
+      </w:r>
+      <w:proofErr w:type="spellStart"/>
+      <w:r>
+        <w:rPr>
+          <w:lang w:val="fr-FR"/>
+        </w:rPr>
+        <w:t>algorithm</w:t>
+      </w:r>
+      <w:proofErr w:type="spellEnd"/>
+      <w:r>
+        <w:rPr>
+          <w:lang w:val="fr-FR"/>
+        </w:rPr>
+        <w:t xml:space="preserve"> </w:t>
+      </w:r>
+      <w:proofErr w:type="spellStart"/>
+      <w:r>
+        <w:rPr>
+          <w:lang w:val="fr-FR"/>
+        </w:rPr>
+        <w:t>explanation</w:t>
+      </w:r>
+      <w:proofErr w:type="spellEnd"/>
+      <w:r>
+        <w:rPr>
+          <w:lang w:val="fr-FR"/>
+        </w:rPr>
+        <w:t>)</w:t>
+      </w:r>
+      <w:r>
+        <w:rPr>
+          <w:lang w:val="fr-FR"/>
+        </w:rPr>
+        <w:t> » par Sebastian Lague</w:t>
+      </w:r>
+      <w:r>
+        <w:rPr>
+          <w:rStyle w:val="EndnoteReference"/>
+          <w:lang w:val="fr-FR"/>
+        </w:rPr>
+        <w:endnoteReference w:id="1"/>
+      </w:r>
+    </w:p>
+    <w:p>
+      <w:pPr>
+        <w:rPr>
+          <w:lang w:val="fr-FR"/>
+        </w:rPr>
+      </w:pPr>
+    </w:p>
+    <w:p>
+      <w:pPr>
+        <w:pStyle w:val="Default"/>
         <w:rPr>
           <w:color w:val="2E5395"/>
           <w:sz w:val="32"/>
@@ -2133,35 +2273,18 @@
       </w:pPr>
       <w:r>
         <w:rPr>
-          <w:rFonts w:ascii="Times New Roman" w:eastAsia="Times New Roman" w:hAnsi="Times New Roman" w:cs="Times New Roman"/>
-          <w:lang w:eastAsia="fr-CA"/>
-        </w:rPr>
-        <w:t> </w:t>
-      </w:r>
-    </w:p>
-    <w:p>
-      <w:pPr>
-        <w:pStyle w:val="Default"/>
-        <w:rPr>
           <w:color w:val="2E5395"/>
           <w:sz w:val="32"/>
           <w:szCs w:val="32"/>
         </w:rPr>
-      </w:pPr>
+        <w:t>Fonctionnalités supplémentaires</w:t>
+      </w:r>
       <w:r>
         <w:rPr>
           <w:color w:val="2E5395"/>
           <w:sz w:val="32"/>
           <w:szCs w:val="32"/>
         </w:rPr>
-        <w:t>Fonctionnalités supplémentaires</w:t>
-      </w:r>
-      <w:r>
-        <w:rPr>
-          <w:color w:val="2E5395"/>
-          <w:sz w:val="32"/>
-          <w:szCs w:val="32"/>
-        </w:rPr>
         <w:t> </w:t>
       </w:r>
     </w:p>
@@ -2176,23 +2299,230 @@
         <w:t xml:space="preserve"> (Philippe Henry) :</w:t>
       </w:r>
     </w:p>
-    <w:p>
-      <w:pPr>
-        <w:rPr>
-          <w:sz w:val="22"/>
-          <w:szCs w:val="22"/>
-        </w:rPr>
-      </w:pPr>
-      <w:r>
-        <w:rPr>
-          <w:sz w:val="22"/>
-          <w:szCs w:val="22"/>
-        </w:rPr>
-        <w:t xml:space="preserve">Puisque </w:t>
-      </w:r>
-    </w:p>
     <w:p/>
     <w:p>
+      <w:r>
+        <w:t xml:space="preserve">Les entrées du clavier peuvent être personnalisables pour les 2 joueurs via l’interface suivante qui est dans le flot de menus d’options : </w:t>
+      </w:r>
+    </w:p>
+    <w:p>
+      <w:r>
+        <w:rPr>
+          <w:noProof/>
+        </w:rPr>
+        <w:drawing>
+          <wp:anchor distT="0" distB="0" distL="114300" distR="114300" simplePos="0" relativeHeight="251664384" behindDoc="0" locked="0" layoutInCell="1" allowOverlap="1" wp14:anchorId="52A6BE81" wp14:editId="55511904">
+            <wp:simplePos x="0" y="0"/>
+            <wp:positionH relativeFrom="margin">
+              <wp:align>left</wp:align>
+            </wp:positionH>
+            <wp:positionV relativeFrom="paragraph">
+              <wp:posOffset>3810</wp:posOffset>
+            </wp:positionV>
+            <wp:extent cx="3496310" cy="1870075"/>
+            <wp:effectExtent l="0" t="0" r="0" b="0"/>
+            <wp:wrapSquare wrapText="bothSides"/>
+            <wp:docPr id="13" name="Picture 13"/>
+            <wp:cNvGraphicFramePr>
+              <a:graphicFrameLocks xmlns:a="http://schemas.openxmlformats.org/drawingml/2006/main" noChangeAspect="1"/>
+            </wp:cNvGraphicFramePr>
+            <a:graphic xmlns:a="http://schemas.openxmlformats.org/drawingml/2006/main">
+              <a:graphicData uri="http://schemas.openxmlformats.org/drawingml/2006/picture">
+                <pic:pic xmlns:pic="http://schemas.openxmlformats.org/drawingml/2006/picture">
+                  <pic:nvPicPr>
+                    <pic:cNvPr id="1" name=""/>
+                    <pic:cNvPicPr/>
+                  </pic:nvPicPr>
+                  <pic:blipFill>
+                    <a:blip r:embed="rId12" cstate="print">
+                      <a:extLst>
+                        <a:ext uri="{28A0092B-C50C-407E-A947-70E740481C1C}">
+                          <a14:useLocalDpi xmlns:a14="http://schemas.microsoft.com/office/drawing/2010/main" val="0"/>
+                        </a:ext>
+                      </a:extLst>
+                    </a:blip>
+                    <a:stretch>
+                      <a:fillRect/>
+                    </a:stretch>
+                  </pic:blipFill>
+                  <pic:spPr>
+                    <a:xfrm>
+                      <a:off x="0" y="0"/>
+                      <a:ext cx="3510268" cy="1877915"/>
+                    </a:xfrm>
+                    <a:prstGeom prst="rect">
+                      <a:avLst/>
+                    </a:prstGeom>
+                  </pic:spPr>
+                </pic:pic>
+              </a:graphicData>
+            </a:graphic>
+            <wp14:sizeRelH relativeFrom="margin">
+              <wp14:pctWidth>0</wp14:pctWidth>
+            </wp14:sizeRelH>
+            <wp14:sizeRelV relativeFrom="margin">
+              <wp14:pctHeight>0</wp14:pctHeight>
+            </wp14:sizeRelV>
+          </wp:anchor>
+        </w:drawing>
+      </w:r>
+    </w:p>
+    <w:p/>
+    <w:p/>
+    <w:p/>
+    <w:p/>
+    <w:p/>
+    <w:p/>
+    <w:p/>
+    <w:p/>
+    <w:p/>
+    <w:p>
+      <w:pPr>
+        <w:jc w:val="both"/>
+      </w:pPr>
+    </w:p>
+    <w:p>
+      <w:pPr>
+        <w:jc w:val="both"/>
+      </w:pPr>
+      <w:r>
+        <w:t>Il est donc possible pour chaque joueur de réassigner l’ensemble des touches au clavier, à savoir la touche pour avancer, pour reculer, pour tourner à droite, pour tourner à gauche, pour sauter et pour mettre le jeu en pause. Des boutons permettent également de revenir rapidement à la configuration QWERTY par default ou simplement d’alterner entre QWERTY et ASERTY pour le claver.</w:t>
+      </w:r>
+    </w:p>
+    <w:p/>
+    <w:p>
+      <w:pPr>
+        <w:jc w:val="both"/>
+      </w:pPr>
+      <w:r>
+        <w:t>Chaque joueur peut également choisir son type de contrôleur via un menu déroulant dans l’écran affichée si dessous. À noter que les touches des manettes Xbox ne sont pas personnalisables.</w:t>
+      </w:r>
+    </w:p>
+    <w:p/>
+    <w:p>
+      <w:r>
+        <w:rPr>
+          <w:noProof/>
+        </w:rPr>
+        <w:drawing>
+          <wp:inline distT="0" distB="0" distL="0" distR="0" wp14:anchorId="2452E2B9" wp14:editId="2C04BF37">
+            <wp:extent cx="3452289" cy="1901952"/>
+            <wp:effectExtent l="0" t="0" r="0" b="3175"/>
+            <wp:docPr id="14" name="Picture 14"/>
+            <wp:cNvGraphicFramePr>
+              <a:graphicFrameLocks xmlns:a="http://schemas.openxmlformats.org/drawingml/2006/main" noChangeAspect="1"/>
+            </wp:cNvGraphicFramePr>
+            <a:graphic xmlns:a="http://schemas.openxmlformats.org/drawingml/2006/main">
+              <a:graphicData uri="http://schemas.openxmlformats.org/drawingml/2006/picture">
+                <pic:pic xmlns:pic="http://schemas.openxmlformats.org/drawingml/2006/picture">
+                  <pic:nvPicPr>
+                    <pic:cNvPr id="1" name=""/>
+                    <pic:cNvPicPr/>
+                  </pic:nvPicPr>
+                  <pic:blipFill>
+                    <a:blip r:embed="rId13"/>
+                    <a:stretch>
+                      <a:fillRect/>
+                    </a:stretch>
+                  </pic:blipFill>
+                  <pic:spPr>
+                    <a:xfrm>
+                      <a:off x="0" y="0"/>
+                      <a:ext cx="3452289" cy="1901952"/>
+                    </a:xfrm>
+                    <a:prstGeom prst="rect">
+                      <a:avLst/>
+                    </a:prstGeom>
+                  </pic:spPr>
+                </pic:pic>
+              </a:graphicData>
+            </a:graphic>
+          </wp:inline>
+        </w:drawing>
+      </w:r>
+    </w:p>
+    <w:p>
+      <w:pPr>
+        <w:jc w:val="both"/>
+      </w:pPr>
+      <w:r>
+        <w:lastRenderedPageBreak/>
+        <w:t xml:space="preserve">Pour les touches clavier, un gestionnaire de contrôle a été implémenté et permet de garder en mémoire les touches qui ont été sélectionnées lors de la dernière séance de jeu.  Ce gestionnaire </w:t>
+      </w:r>
+      <w:proofErr w:type="gramStart"/>
+      <w:r>
+        <w:t>ce</w:t>
+      </w:r>
+      <w:proofErr w:type="gramEnd"/>
+      <w:r>
+        <w:t xml:space="preserve"> trouve dans le fichier </w:t>
+      </w:r>
+      <w:proofErr w:type="spellStart"/>
+      <w:r>
+        <w:t>ControlsManager.cs</w:t>
+      </w:r>
+      <w:proofErr w:type="spellEnd"/>
+      <w:r>
+        <w:t xml:space="preserve">. Le gestionnaire de contrôle a également été adapté afin de permettre l’utilisation de ces touches entrées par l’utilisateur. Fait import à noter, </w:t>
+      </w:r>
+      <w:r>
+        <w:t>le traitement des nouvelles entrées utilisateurs</w:t>
+      </w:r>
+      <w:r>
+        <w:t xml:space="preserve">, à savoir particulièrement le contenu de </w:t>
+      </w:r>
+      <w:proofErr w:type="spellStart"/>
+      <w:r>
+        <w:t>ControlsManager</w:t>
+      </w:r>
+      <w:r>
+        <w:t>.cs</w:t>
+      </w:r>
+      <w:proofErr w:type="spellEnd"/>
+      <w:r>
+        <w:t xml:space="preserve">, a été inspiré du vidéo « How To </w:t>
+      </w:r>
+      <w:proofErr w:type="spellStart"/>
+      <w:r>
+        <w:t>Build</w:t>
+      </w:r>
+      <w:proofErr w:type="spellEnd"/>
+      <w:r>
+        <w:t xml:space="preserve"> a Custom Input Manager in </w:t>
+      </w:r>
+      <w:proofErr w:type="spellStart"/>
+      <w:r>
+        <w:t>Unity</w:t>
+      </w:r>
+      <w:proofErr w:type="spellEnd"/>
+      <w:r>
+        <w:t xml:space="preserve"> C# » par </w:t>
+      </w:r>
+      <w:proofErr w:type="spellStart"/>
+      <w:r>
+        <w:t>Studica</w:t>
+      </w:r>
+      <w:proofErr w:type="spellEnd"/>
+      <w:r>
+        <w:t xml:space="preserve"> News sur </w:t>
+      </w:r>
+      <w:proofErr w:type="spellStart"/>
+      <w:r>
+        <w:t>Youtube</w:t>
+      </w:r>
+      <w:proofErr w:type="spellEnd"/>
+      <w:r>
+        <w:rPr>
+          <w:rStyle w:val="EndnoteReference"/>
+        </w:rPr>
+        <w:endnoteReference w:id="2"/>
+      </w:r>
+      <w:r>
+        <w:t xml:space="preserve">. </w:t>
+      </w:r>
+    </w:p>
+    <w:p/>
+    <w:p>
       <w:pPr>
         <w:pStyle w:val="Heading2"/>
       </w:pPr>
@@ -2200,7 +2530,15 @@
         <w:t>Intelligence artificielle</w:t>
       </w:r>
       <w:r>
-        <w:t xml:space="preserve"> (Bastien Paul Raymondeau)</w:t>
+        <w:t xml:space="preserve"> (Bastien Paul </w:t>
+      </w:r>
+      <w:proofErr w:type="spellStart"/>
+      <w:r>
+        <w:t>Raymondeau</w:t>
+      </w:r>
+      <w:proofErr w:type="spellEnd"/>
+      <w:r>
+        <w:t>)</w:t>
       </w:r>
     </w:p>
     <w:p>
@@ -2247,15 +2585,30 @@
           <w:lang w:val="fr-FR"/>
         </w:rPr>
       </w:pPr>
-      <w:r>
-        <w:rPr>
-          <w:lang w:val="fr-FR"/>
-        </w:rPr>
-        <w:t>Par défaut, notre agent autonome est capable d’aller chercher des pièces dans la scène. Pour cela, il choisit une pièce de manière aléatoire, et applique l’algorithme de recherche de chemin A* pour la récupérer le plus rapidement possible.</w:t>
-      </w:r>
-    </w:p>
-    <w:p>
-      <w:pPr>
+    </w:p>
+    <w:p>
+      <w:pPr>
+        <w:jc w:val="both"/>
+        <w:rPr>
+          <w:lang w:val="fr-FR"/>
+        </w:rPr>
+      </w:pPr>
+      <w:r>
+        <w:rPr>
+          <w:lang w:val="fr-FR"/>
+        </w:rPr>
+        <w:t>L’approche de sélection aléatoire</w:t>
+      </w:r>
+      <w:r>
+        <w:rPr>
+          <w:lang w:val="fr-FR"/>
+        </w:rPr>
+        <w:t xml:space="preserve"> n’est pas suffisante, en effet les pièces étant dispersées partout dans la scène, l’agent va faire de nombreux allers-retours à cause de son manque de jugement au moment de sélectionner sa pièce cible.</w:t>
+      </w:r>
+    </w:p>
+    <w:p>
+      <w:pPr>
+        <w:jc w:val="both"/>
         <w:rPr>
           <w:lang w:val="fr-FR"/>
         </w:rPr>
@@ -2265,13 +2618,13 @@
           <w:noProof/>
         </w:rPr>
         <w:drawing>
-          <wp:anchor distT="0" distB="0" distL="114300" distR="114300" simplePos="0" relativeHeight="251660288" behindDoc="0" locked="0" layoutInCell="1" allowOverlap="1" wp14:anchorId="2C42D792" wp14:editId="43354AE0">
+          <wp:anchor distT="0" distB="0" distL="114300" distR="114300" simplePos="0" relativeHeight="251660288" behindDoc="0" locked="0" layoutInCell="1" allowOverlap="1" wp14:anchorId="2C42D792" wp14:editId="2C4F20B4">
             <wp:simplePos x="0" y="0"/>
-            <wp:positionH relativeFrom="column">
-              <wp:posOffset>1586534</wp:posOffset>
+            <wp:positionH relativeFrom="margin">
+              <wp:posOffset>2011680</wp:posOffset>
             </wp:positionH>
             <wp:positionV relativeFrom="paragraph">
-              <wp:posOffset>19050</wp:posOffset>
+              <wp:posOffset>6960</wp:posOffset>
             </wp:positionV>
             <wp:extent cx="2186940" cy="1770380"/>
             <wp:effectExtent l="0" t="0" r="3810" b="1270"/>
@@ -2290,7 +2643,7 @@
                     </pic:cNvPicPr>
                   </pic:nvPicPr>
                   <pic:blipFill>
-                    <a:blip r:embed="rId9" cstate="print">
+                    <a:blip r:embed="rId14" cstate="print">
                       <a:extLst>
                         <a:ext uri="{28A0092B-C50C-407E-A947-70E740481C1C}">
                           <a14:useLocalDpi xmlns:a14="http://schemas.microsoft.com/office/drawing/2010/main" val="0"/>
@@ -2324,80 +2677,67 @@
     </w:p>
     <w:p>
       <w:pPr>
-        <w:rPr>
-          <w:lang w:val="fr-FR"/>
-        </w:rPr>
-      </w:pPr>
-    </w:p>
-    <w:p>
-      <w:pPr>
-        <w:rPr>
-          <w:lang w:val="fr-FR"/>
-        </w:rPr>
-      </w:pPr>
-    </w:p>
-    <w:p>
-      <w:pPr>
-        <w:rPr>
-          <w:lang w:val="fr-FR"/>
-        </w:rPr>
-      </w:pPr>
-    </w:p>
-    <w:p>
-      <w:pPr>
-        <w:rPr>
-          <w:lang w:val="fr-FR"/>
-        </w:rPr>
-      </w:pPr>
-    </w:p>
-    <w:p>
-      <w:pPr>
-        <w:rPr>
-          <w:lang w:val="fr-FR"/>
-        </w:rPr>
-      </w:pPr>
-    </w:p>
-    <w:p>
-      <w:pPr>
-        <w:rPr>
-          <w:lang w:val="fr-FR"/>
-        </w:rPr>
-      </w:pPr>
-    </w:p>
-    <w:p>
-      <w:pPr>
-        <w:rPr>
-          <w:lang w:val="fr-FR"/>
-        </w:rPr>
-      </w:pPr>
-    </w:p>
-    <w:p>
-      <w:pPr>
-        <w:rPr>
-          <w:lang w:val="fr-FR"/>
-        </w:rPr>
-      </w:pPr>
-    </w:p>
-    <w:p>
-      <w:pPr>
-        <w:rPr>
-          <w:lang w:val="fr-FR"/>
-        </w:rPr>
-      </w:pPr>
-    </w:p>
-    <w:p>
-      <w:pPr>
         <w:jc w:val="both"/>
         <w:rPr>
           <w:lang w:val="fr-FR"/>
         </w:rPr>
       </w:pPr>
-      <w:r>
-        <w:rPr>
-          <w:lang w:val="fr-FR"/>
-        </w:rPr>
-        <w:t>Cependant une telle approche n’est pas suffisante, en effet les pièces étant dispersées partout dans la scène, l’agent va faire de nombreux allers-retours à cause de son manque de jugement au moment de sélectionner sa pièce cible.</w:t>
-      </w:r>
+    </w:p>
+    <w:p>
+      <w:pPr>
+        <w:jc w:val="both"/>
+        <w:rPr>
+          <w:lang w:val="fr-FR"/>
+        </w:rPr>
+      </w:pPr>
+    </w:p>
+    <w:p>
+      <w:pPr>
+        <w:jc w:val="both"/>
+        <w:rPr>
+          <w:lang w:val="fr-FR"/>
+        </w:rPr>
+      </w:pPr>
+    </w:p>
+    <w:p>
+      <w:pPr>
+        <w:jc w:val="both"/>
+        <w:rPr>
+          <w:lang w:val="fr-FR"/>
+        </w:rPr>
+      </w:pPr>
+    </w:p>
+    <w:p>
+      <w:pPr>
+        <w:jc w:val="both"/>
+        <w:rPr>
+          <w:lang w:val="fr-FR"/>
+        </w:rPr>
+      </w:pPr>
+    </w:p>
+    <w:p>
+      <w:pPr>
+        <w:jc w:val="both"/>
+        <w:rPr>
+          <w:lang w:val="fr-FR"/>
+        </w:rPr>
+      </w:pPr>
+    </w:p>
+    <w:p>
+      <w:pPr>
+        <w:jc w:val="both"/>
+        <w:rPr>
+          <w:lang w:val="fr-FR"/>
+        </w:rPr>
+      </w:pPr>
+    </w:p>
+    <w:p>
+      <w:pPr>
+        <w:jc w:val="both"/>
+        <w:rPr>
+          <w:lang w:val="fr-FR"/>
+        </w:rPr>
+      </w:pPr>
     </w:p>
     <w:p>
       <w:pPr>
@@ -2466,7 +2806,7 @@
                     </pic:cNvPicPr>
                   </pic:nvPicPr>
                   <pic:blipFill>
-                    <a:blip r:embed="rId10" cstate="print">
+                    <a:blip r:embed="rId15" cstate="print">
                       <a:extLst>
                         <a:ext uri="{28A0092B-C50C-407E-A947-70E740481C1C}">
                           <a14:useLocalDpi xmlns:a14="http://schemas.microsoft.com/office/drawing/2010/main" val="0"/>
@@ -2612,6 +2952,7 @@
         <w:rPr>
           <w:lang w:val="fr-FR"/>
         </w:rPr>
+        <w:lastRenderedPageBreak/>
         <w:t>Jeu en temps réel</w:t>
       </w:r>
     </w:p>
@@ -2662,8 +3003,21 @@
           <w:lang w:val="fr-FR"/>
         </w:rPr>
       </w:pPr>
-      <w:r>
-        <w:t xml:space="preserve">Forme des dimensions : Plan </w:t>
+      <w:proofErr w:type="spellStart"/>
+      <w:r>
+        <w:t>Forme</w:t>
+      </w:r>
+      <w:proofErr w:type="spellEnd"/>
+      <w:r>
+        <w:t xml:space="preserve"> des </w:t>
+      </w:r>
+      <w:proofErr w:type="gramStart"/>
+      <w:r>
+        <w:t>dimensions :</w:t>
+      </w:r>
+      <w:proofErr w:type="gramEnd"/>
+      <w:r>
+        <w:t xml:space="preserve"> Plan </w:t>
       </w:r>
     </w:p>
     <w:p>
@@ -2678,8 +3032,21 @@
         </w:rPr>
       </w:pPr>
       <w:r>
-        <w:t>Grandeur des dimensions : Finis</w:t>
-      </w:r>
+        <w:t xml:space="preserve">Grandeur des </w:t>
+      </w:r>
+      <w:proofErr w:type="gramStart"/>
+      <w:r>
+        <w:t>dimensions :</w:t>
+      </w:r>
+      <w:proofErr w:type="gramEnd"/>
+      <w:r>
+        <w:t xml:space="preserve"> </w:t>
+      </w:r>
+      <w:proofErr w:type="spellStart"/>
+      <w:r>
+        <w:t>Finis</w:t>
+      </w:r>
+      <w:proofErr w:type="spellEnd"/>
     </w:p>
     <w:p>
       <w:pPr>
@@ -2871,172 +3238,86 @@
     <w:p>
       <w:pPr>
         <w:pStyle w:val="Default"/>
-        <w:spacing w:after="49"/>
+        <w:spacing w:line="360" w:lineRule="auto"/>
         <w:jc w:val="both"/>
         <w:rPr>
           <w:sz w:val="22"/>
           <w:szCs w:val="22"/>
-        </w:rPr>
-      </w:pPr>
-    </w:p>
-    <w:p>
-      <w:pPr>
-        <w:pStyle w:val="Default"/>
-        <w:spacing w:after="49"/>
-        <w:ind w:firstLine="708"/>
-        <w:rPr>
-          <w:sz w:val="22"/>
-          <w:szCs w:val="22"/>
-        </w:rPr>
-      </w:pPr>
-    </w:p>
-    <w:p>
-      <w:pPr>
-        <w:spacing w:line="360" w:lineRule="auto"/>
-      </w:pPr>
-    </w:p>
-    <w:p>
-      <w:pPr>
-        <w:spacing w:line="360" w:lineRule="auto"/>
-      </w:pPr>
-    </w:p>
-    <w:p>
-      <w:pPr>
-        <w:spacing w:line="360" w:lineRule="auto"/>
-      </w:pPr>
-      <w:r>
-        <w:t xml:space="preserve">Références : </w:t>
-      </w:r>
-    </w:p>
-    <w:p>
-      <w:pPr>
-        <w:spacing w:line="360" w:lineRule="auto"/>
-      </w:pPr>
-      <w:r>
-        <w:t xml:space="preserve">Textures : </w:t>
-      </w:r>
-    </w:p>
-    <w:p>
-      <w:pPr>
-        <w:spacing w:line="360" w:lineRule="auto"/>
-      </w:pPr>
-      <w:r>
-        <w:t xml:space="preserve">-Bois : </w:t>
-      </w:r>
-      <w:hyperlink r:id="rId11" w:history="1">
-        <w:r>
-          <w:rPr>
-            <w:rStyle w:val="Hyperlink"/>
-          </w:rPr>
-          <w:t>https://www.webfx.com/blog/images/cdn.designinstruct.com/files/390-free_wood_textures/wood_texture_01.jpg</w:t>
-        </w:r>
-      </w:hyperlink>
-    </w:p>
-    <w:p>
-      <w:pPr>
-        <w:spacing w:line="360" w:lineRule="auto"/>
-        <w:rPr>
-          <w:lang w:val="en-US"/>
-        </w:rPr>
-      </w:pPr>
-      <w:r>
-        <w:rPr>
-          <w:lang w:val="en-US"/>
-        </w:rPr>
-        <w:t xml:space="preserve">- Stone Floor : </w:t>
-      </w:r>
-      <w:hyperlink r:id="rId12" w:history="1">
-        <w:r>
-          <w:rPr>
-            <w:rStyle w:val="Hyperlink"/>
-            <w:lang w:val="en-US"/>
-          </w:rPr>
-          <w:t>https://3dtextures.me/category/floor/stone-floor/</w:t>
-        </w:r>
-      </w:hyperlink>
-    </w:p>
-    <w:p>
-      <w:pPr>
-        <w:spacing w:line="360" w:lineRule="auto"/>
-        <w:rPr>
-          <w:lang w:val="en-US"/>
-        </w:rPr>
-      </w:pPr>
-      <w:r>
-        <w:rPr>
-          <w:lang w:val="en-US"/>
-        </w:rPr>
-        <w:t xml:space="preserve">-Stylized Wood plank : </w:t>
-      </w:r>
-      <w:hyperlink r:id="rId13" w:history="1">
-        <w:r>
-          <w:rPr>
-            <w:rStyle w:val="Hyperlink"/>
-            <w:lang w:val="en-US"/>
-          </w:rPr>
-          <w:t>https://3dtextures.me/tag/wood/</w:t>
-        </w:r>
-      </w:hyperlink>
-    </w:p>
-    <w:p>
-      <w:pPr>
-        <w:spacing w:line="360" w:lineRule="auto"/>
-        <w:rPr>
-          <w:lang w:val="en-US"/>
-        </w:rPr>
-      </w:pPr>
-      <w:r>
-        <w:rPr>
-          <w:lang w:val="en-US"/>
-        </w:rPr>
-        <w:t xml:space="preserve">- Blue Metal : </w:t>
-      </w:r>
-      <w:hyperlink r:id="rId14" w:history="1">
-        <w:r>
-          <w:rPr>
-            <w:rStyle w:val="Hyperlink"/>
-            <w:lang w:val="en-US"/>
-          </w:rPr>
-          <w:t>https://3dtextures.me/2020/08/21/metal-plate-sci-fi-002/</w:t>
-        </w:r>
-      </w:hyperlink>
-    </w:p>
-    <w:p>
-      <w:pPr>
-        <w:spacing w:line="360" w:lineRule="auto"/>
-        <w:rPr>
-          <w:lang w:val="en-US"/>
-        </w:rPr>
-      </w:pPr>
-      <w:r>
-        <w:rPr>
-          <w:lang w:val="en-US"/>
-        </w:rPr>
-        <w:t xml:space="preserve">-Organic : </w:t>
-      </w:r>
-      <w:hyperlink r:id="rId15" w:history="1">
-        <w:r>
-          <w:rPr>
-            <w:rStyle w:val="Hyperlink"/>
-            <w:lang w:val="en-US"/>
-          </w:rPr>
-          <w:t>https://3dtextures.me/2018/04/22/organic-abstract-001/</w:t>
-        </w:r>
-      </w:hyperlink>
-    </w:p>
-    <w:p>
-      <w:pPr>
-        <w:spacing w:line="360" w:lineRule="auto"/>
-        <w:rPr>
-          <w:lang w:val="en-US"/>
-        </w:rPr>
-      </w:pPr>
-      <w:r>
-        <w:rPr>
-          <w:lang w:val="en-US"/>
-        </w:rPr>
-        <w:lastRenderedPageBreak/>
-        <w:t>WoodBack : https://pngtree.com/freebackground/wood-background_582421.html</w:t>
+          <w:lang w:val="fr-FR"/>
+        </w:rPr>
+      </w:pPr>
+    </w:p>
+    <w:p>
+      <w:pPr>
+        <w:pStyle w:val="Heading2"/>
+        <w:rPr>
+          <w:lang w:val="fr-FR"/>
+        </w:rPr>
+      </w:pPr>
+      <w:r>
+        <w:rPr>
+          <w:lang w:val="fr-FR"/>
+        </w:rPr>
+        <w:t xml:space="preserve">Ressources : </w:t>
+      </w:r>
+    </w:p>
+    <w:p>
+      <w:pPr>
+        <w:pStyle w:val="ListParagraph"/>
+        <w:numPr>
+          <w:ilvl w:val="0"/>
+          <w:numId w:val="7"/>
+        </w:numPr>
+        <w:spacing w:line="360" w:lineRule="auto"/>
+        <w:rPr>
+          <w:lang w:val="fr-CA"/>
+        </w:rPr>
+      </w:pPr>
+      <w:proofErr w:type="gramStart"/>
+      <w:r>
+        <w:rPr>
+          <w:lang w:val="fr-CA"/>
+        </w:rPr>
+        <w:t>Les textures utilisée</w:t>
+      </w:r>
+      <w:proofErr w:type="gramEnd"/>
+      <w:r>
+        <w:rPr>
+          <w:lang w:val="fr-CA"/>
+        </w:rPr>
+        <w:t xml:space="preserve"> pour les balles ont été téléchargées sur le site 3dtextures.me</w:t>
+      </w:r>
+      <w:r>
+        <w:rPr>
+          <w:rStyle w:val="EndnoteReference"/>
+        </w:rPr>
+        <w:endnoteReference w:id="3"/>
+      </w:r>
+    </w:p>
+    <w:p>
+      <w:pPr>
+        <w:pStyle w:val="ListParagraph"/>
+        <w:numPr>
+          <w:ilvl w:val="0"/>
+          <w:numId w:val="7"/>
+        </w:numPr>
+        <w:spacing w:line="360" w:lineRule="auto"/>
+        <w:rPr>
+          <w:lang w:val="fr-CA"/>
+        </w:rPr>
+      </w:pPr>
+      <w:r>
+        <w:rPr>
+          <w:lang w:val="fr-CA"/>
+        </w:rPr>
+        <w:t>L’image de fond des menus a été prises sur le site pngtree.com</w:t>
+      </w:r>
+      <w:r>
+        <w:rPr>
+          <w:rStyle w:val="EndnoteReference"/>
+          <w:lang w:val="fr-CA"/>
+        </w:rPr>
+        <w:endnoteReference w:id="4"/>
       </w:r>
     </w:p>
     <w:sectPr>
@@ -3046,6 +3327,174 @@
     </w:sectPr>
   </w:body>
 </w:document>
+</file>
+
+<file path=word/endnotes.xml><?xml version="1.0" encoding="utf-8"?>
+<w:endnotes xmlns:wpc="http://schemas.microsoft.com/office/word/2010/wordprocessingCanvas" xmlns:cx="http://schemas.microsoft.com/office/drawing/2014/chartex" xmlns:cx1="http://schemas.microsoft.com/office/drawing/2015/9/8/chartex" xmlns:cx2="http://schemas.microsoft.com/office/drawing/2015/10/21/chartex" xmlns:cx3="http://schemas.microsoft.com/office/drawing/2016/5/9/chartex" xmlns:cx4="http://schemas.microsoft.com/office/drawing/2016/5/10/chartex" xmlns:cx5="http://schemas.microsoft.com/office/drawing/2016/5/11/chartex" xmlns:cx6="http://schemas.microsoft.com/office/drawing/2016/5/12/chartex" xmlns:cx7="http://schemas.microsoft.com/office/drawing/2016/5/13/chartex" xmlns:cx8="http://schemas.microsoft.com/office/drawing/2016/5/14/chartex" xmlns:mc="http://schemas.openxmlformats.org/markup-compatibility/2006" xmlns:aink="http://schemas.microsoft.com/office/drawing/2016/ink" xmlns:am3d="http://schemas.microsoft.com/office/drawing/2017/model3d" xmlns:o="urn:schemas-microsoft-com:office:office" xmlns:r="http://schemas.openxmlformats.org/officeDocument/2006/relationships" xmlns:m="http://schemas.openxmlformats.org/officeDocument/2006/math" xmlns:v="urn:schemas-microsoft-com:vml" xmlns:wp14="http://schemas.microsoft.com/office/word/2010/wordprocessingDrawing" xmlns:wp="http://schemas.openxmlformats.org/drawingml/2006/wordprocessingDrawing" xmlns:w10="urn:schemas-microsoft-com:office:word" xmlns:w="http://schemas.openxmlformats.org/wordprocessingml/2006/main" xmlns:w14="http://schemas.microsoft.com/office/word/2010/wordml" xmlns:w15="http://schemas.microsoft.com/office/word/2012/wordml" xmlns:w16cex="http://schemas.microsoft.com/office/word/2018/wordml/cex" xmlns:w16cid="http://schemas.microsoft.com/office/word/2016/wordml/cid" xmlns:w16="http://schemas.microsoft.com/office/word/2018/wordml" xmlns:w16se="http://schemas.microsoft.com/office/word/2015/wordml/symex" xmlns:wpg="http://schemas.microsoft.com/office/word/2010/wordprocessingGroup" xmlns:wpi="http://schemas.microsoft.com/office/word/2010/wordprocessingInk" xmlns:wne="http://schemas.microsoft.com/office/word/2006/wordml" xmlns:wps="http://schemas.microsoft.com/office/word/2010/wordprocessingShape" mc:Ignorable="w14 w15 w16se w16cid w16 w16cex wp14">
+  <w:endnote w:type="separator" w:id="-1">
+    <w:p>
+      <w:r>
+        <w:separator/>
+      </w:r>
+    </w:p>
+  </w:endnote>
+  <w:endnote w:type="continuationSeparator" w:id="0">
+    <w:p>
+      <w:r>
+        <w:continuationSeparator/>
+      </w:r>
+    </w:p>
+  </w:endnote>
+  <w:endnote w:id="1">
+    <w:p>
+      <w:pPr>
+        <w:rPr>
+          <w:rFonts w:eastAsiaTheme="minorHAnsi"/>
+          <w:sz w:val="22"/>
+          <w:szCs w:val="22"/>
+          <w:lang w:eastAsia="en-US"/>
+        </w:rPr>
+      </w:pPr>
+      <w:r>
+        <w:rPr>
+          <w:rStyle w:val="EndnoteReference"/>
+        </w:rPr>
+        <w:endnoteRef/>
+      </w:r>
+      <w:r>
+        <w:t xml:space="preserve"> </w:t>
+      </w:r>
+      <w:r>
+        <w:rPr>
+          <w:rFonts w:eastAsiaTheme="minorHAnsi"/>
+          <w:sz w:val="22"/>
+          <w:szCs w:val="22"/>
+          <w:lang w:eastAsia="en-US"/>
+        </w:rPr>
+        <w:t>https://www.youtube.com/watch?v=-L-WgKMFuhE&amp;list=PLFt_AvWsXl0cq5Umv3pMC9SPnKjfp9eGW&amp;ab_channel=SebastianLague</w:t>
+      </w:r>
+    </w:p>
+  </w:endnote>
+  <w:endnote w:id="2">
+    <w:p>
+      <w:pPr>
+        <w:pStyle w:val="EndnoteText"/>
+        <w:rPr>
+          <w:rFonts w:eastAsiaTheme="minorHAnsi"/>
+          <w:sz w:val="22"/>
+          <w:szCs w:val="22"/>
+          <w:lang w:eastAsia="en-US"/>
+        </w:rPr>
+      </w:pPr>
+      <w:r>
+        <w:rPr>
+          <w:rStyle w:val="EndnoteReference"/>
+        </w:rPr>
+        <w:endnoteRef/>
+      </w:r>
+      <w:r>
+        <w:t xml:space="preserve"> </w:t>
+      </w:r>
+      <w:r>
+        <w:rPr>
+          <w:rFonts w:eastAsiaTheme="minorHAnsi"/>
+          <w:sz w:val="22"/>
+          <w:szCs w:val="22"/>
+          <w:lang w:eastAsia="en-US"/>
+        </w:rPr>
+        <w:t>https://www.youtube.com/watch?v=iSxifRKQKAA</w:t>
+      </w:r>
+    </w:p>
+  </w:endnote>
+  <w:endnote w:id="3">
+    <w:p>
+      <w:pPr>
+        <w:pStyle w:val="EndnoteText"/>
+        <w:rPr>
+          <w:rFonts w:eastAsiaTheme="minorHAnsi"/>
+          <w:sz w:val="22"/>
+          <w:szCs w:val="22"/>
+          <w:lang w:eastAsia="en-US"/>
+        </w:rPr>
+      </w:pPr>
+      <w:r>
+        <w:rPr>
+          <w:rStyle w:val="EndnoteReference"/>
+        </w:rPr>
+        <w:endnoteRef/>
+      </w:r>
+      <w:r>
+        <w:t xml:space="preserve"> </w:t>
+      </w:r>
+      <w:hyperlink r:id="rId1" w:history="1">
+        <w:r>
+          <w:rPr>
+            <w:rFonts w:eastAsiaTheme="minorHAnsi"/>
+            <w:sz w:val="22"/>
+            <w:szCs w:val="22"/>
+            <w:lang w:eastAsia="en-US"/>
+          </w:rPr>
+          <w:t>https://3dtextures.me/2020/08/21/metal-plate-sci-fi-002/</w:t>
+        </w:r>
+      </w:hyperlink>
+    </w:p>
+  </w:endnote>
+  <w:endnote w:id="4">
+    <w:p>
+      <w:pPr>
+        <w:spacing w:line="360" w:lineRule="auto"/>
+        <w:rPr>
+          <w:rFonts w:eastAsiaTheme="minorHAnsi"/>
+          <w:sz w:val="22"/>
+          <w:szCs w:val="22"/>
+          <w:lang w:eastAsia="en-US"/>
+        </w:rPr>
+      </w:pPr>
+      <w:r>
+        <w:rPr>
+          <w:rStyle w:val="EndnoteReference"/>
+        </w:rPr>
+        <w:endnoteRef/>
+      </w:r>
+      <w:r>
+        <w:t xml:space="preserve"> </w:t>
+      </w:r>
+      <w:r>
+        <w:rPr>
+          <w:rFonts w:eastAsiaTheme="minorHAnsi"/>
+          <w:sz w:val="22"/>
+          <w:szCs w:val="22"/>
+          <w:lang w:eastAsia="en-US"/>
+        </w:rPr>
+        <w:t>https://pngtree.com/freebackground/wood-background_582421.html</w:t>
+      </w:r>
+    </w:p>
+    <w:p>
+      <w:pPr>
+        <w:pStyle w:val="EndnoteText"/>
+      </w:pPr>
+    </w:p>
+  </w:endnote>
+</w:endnotes>
+</file>
+
+<file path=word/footnotes.xml><?xml version="1.0" encoding="utf-8"?>
+<w:footnotes xmlns:wpc="http://schemas.microsoft.com/office/word/2010/wordprocessingCanvas" xmlns:cx="http://schemas.microsoft.com/office/drawing/2014/chartex" xmlns:cx1="http://schemas.microsoft.com/office/drawing/2015/9/8/chartex" xmlns:cx2="http://schemas.microsoft.com/office/drawing/2015/10/21/chartex" xmlns:cx3="http://schemas.microsoft.com/office/drawing/2016/5/9/chartex" xmlns:cx4="http://schemas.microsoft.com/office/drawing/2016/5/10/chartex" xmlns:cx5="http://schemas.microsoft.com/office/drawing/2016/5/11/chartex" xmlns:cx6="http://schemas.microsoft.com/office/drawing/2016/5/12/chartex" xmlns:cx7="http://schemas.microsoft.com/office/drawing/2016/5/13/chartex" xmlns:cx8="http://schemas.microsoft.com/office/drawing/2016/5/14/chartex" xmlns:mc="http://schemas.openxmlformats.org/markup-compatibility/2006" xmlns:aink="http://schemas.microsoft.com/office/drawing/2016/ink" xmlns:am3d="http://schemas.microsoft.com/office/drawing/2017/model3d" xmlns:o="urn:schemas-microsoft-com:office:office" xmlns:r="http://schemas.openxmlformats.org/officeDocument/2006/relationships" xmlns:m="http://schemas.openxmlformats.org/officeDocument/2006/math" xmlns:v="urn:schemas-microsoft-com:vml" xmlns:wp14="http://schemas.microsoft.com/office/word/2010/wordprocessingDrawing" xmlns:wp="http://schemas.openxmlformats.org/drawingml/2006/wordprocessingDrawing" xmlns:w10="urn:schemas-microsoft-com:office:word" xmlns:w="http://schemas.openxmlformats.org/wordprocessingml/2006/main" xmlns:w14="http://schemas.microsoft.com/office/word/2010/wordml" xmlns:w15="http://schemas.microsoft.com/office/word/2012/wordml" xmlns:w16cex="http://schemas.microsoft.com/office/word/2018/wordml/cex" xmlns:w16cid="http://schemas.microsoft.com/office/word/2016/wordml/cid" xmlns:w16="http://schemas.microsoft.com/office/word/2018/wordml" xmlns:w16se="http://schemas.microsoft.com/office/word/2015/wordml/symex" xmlns:wpg="http://schemas.microsoft.com/office/word/2010/wordprocessingGroup" xmlns:wpi="http://schemas.microsoft.com/office/word/2010/wordprocessingInk" xmlns:wne="http://schemas.microsoft.com/office/word/2006/wordml" xmlns:wps="http://schemas.microsoft.com/office/word/2010/wordprocessingShape" mc:Ignorable="w14 w15 w16se w16cid w16 w16cex wp14">
+  <w:footnote w:type="separator" w:id="-1">
+    <w:p>
+      <w:r>
+        <w:separator/>
+      </w:r>
+    </w:p>
+  </w:footnote>
+  <w:footnote w:type="continuationSeparator" w:id="0">
+    <w:p>
+      <w:r>
+        <w:continuationSeparator/>
+      </w:r>
+    </w:p>
+  </w:footnote>
+</w:footnotes>
 </file>
 
 <file path=word/numbering.xml><?xml version="1.0" encoding="utf-8"?>
@@ -3529,6 +3978,119 @@
       </w:rPr>
     </w:lvl>
     <w:lvl w:ilvl="8" w:tplc="08090005">
+      <w:start w:val="1"/>
+      <w:numFmt w:val="bullet"/>
+      <w:lvlText w:val=""/>
+      <w:lvlJc w:val="left"/>
+      <w:pPr>
+        <w:ind w:left="6480" w:hanging="360"/>
+      </w:pPr>
+      <w:rPr>
+        <w:rFonts w:ascii="Wingdings" w:hAnsi="Wingdings" w:hint="default"/>
+      </w:rPr>
+    </w:lvl>
+  </w:abstractNum>
+  <w:abstractNum w:abstractNumId="6" w15:restartNumberingAfterBreak="0">
+    <w:nsid w:val="7CD36F85"/>
+    <w:multiLevelType w:val="hybridMultilevel"/>
+    <w:tmpl w:val="1272F74C"/>
+    <w:lvl w:ilvl="0" w:tplc="0C0C0001">
+      <w:start w:val="1"/>
+      <w:numFmt w:val="bullet"/>
+      <w:lvlText w:val=""/>
+      <w:lvlJc w:val="left"/>
+      <w:pPr>
+        <w:ind w:left="720" w:hanging="360"/>
+      </w:pPr>
+      <w:rPr>
+        <w:rFonts w:ascii="Symbol" w:hAnsi="Symbol" w:hint="default"/>
+      </w:rPr>
+    </w:lvl>
+    <w:lvl w:ilvl="1" w:tplc="0C0C0003" w:tentative="1">
+      <w:start w:val="1"/>
+      <w:numFmt w:val="bullet"/>
+      <w:lvlText w:val="o"/>
+      <w:lvlJc w:val="left"/>
+      <w:pPr>
+        <w:ind w:left="1440" w:hanging="360"/>
+      </w:pPr>
+      <w:rPr>
+        <w:rFonts w:ascii="Courier New" w:hAnsi="Courier New" w:cs="Courier New" w:hint="default"/>
+      </w:rPr>
+    </w:lvl>
+    <w:lvl w:ilvl="2" w:tplc="0C0C0005" w:tentative="1">
+      <w:start w:val="1"/>
+      <w:numFmt w:val="bullet"/>
+      <w:lvlText w:val=""/>
+      <w:lvlJc w:val="left"/>
+      <w:pPr>
+        <w:ind w:left="2160" w:hanging="360"/>
+      </w:pPr>
+      <w:rPr>
+        <w:rFonts w:ascii="Wingdings" w:hAnsi="Wingdings" w:hint="default"/>
+      </w:rPr>
+    </w:lvl>
+    <w:lvl w:ilvl="3" w:tplc="0C0C0001" w:tentative="1">
+      <w:start w:val="1"/>
+      <w:numFmt w:val="bullet"/>
+      <w:lvlText w:val=""/>
+      <w:lvlJc w:val="left"/>
+      <w:pPr>
+        <w:ind w:left="2880" w:hanging="360"/>
+      </w:pPr>
+      <w:rPr>
+        <w:rFonts w:ascii="Symbol" w:hAnsi="Symbol" w:hint="default"/>
+      </w:rPr>
+    </w:lvl>
+    <w:lvl w:ilvl="4" w:tplc="0C0C0003" w:tentative="1">
+      <w:start w:val="1"/>
+      <w:numFmt w:val="bullet"/>
+      <w:lvlText w:val="o"/>
+      <w:lvlJc w:val="left"/>
+      <w:pPr>
+        <w:ind w:left="3600" w:hanging="360"/>
+      </w:pPr>
+      <w:rPr>
+        <w:rFonts w:ascii="Courier New" w:hAnsi="Courier New" w:cs="Courier New" w:hint="default"/>
+      </w:rPr>
+    </w:lvl>
+    <w:lvl w:ilvl="5" w:tplc="0C0C0005" w:tentative="1">
+      <w:start w:val="1"/>
+      <w:numFmt w:val="bullet"/>
+      <w:lvlText w:val=""/>
+      <w:lvlJc w:val="left"/>
+      <w:pPr>
+        <w:ind w:left="4320" w:hanging="360"/>
+      </w:pPr>
+      <w:rPr>
+        <w:rFonts w:ascii="Wingdings" w:hAnsi="Wingdings" w:hint="default"/>
+      </w:rPr>
+    </w:lvl>
+    <w:lvl w:ilvl="6" w:tplc="0C0C0001" w:tentative="1">
+      <w:start w:val="1"/>
+      <w:numFmt w:val="bullet"/>
+      <w:lvlText w:val=""/>
+      <w:lvlJc w:val="left"/>
+      <w:pPr>
+        <w:ind w:left="5040" w:hanging="360"/>
+      </w:pPr>
+      <w:rPr>
+        <w:rFonts w:ascii="Symbol" w:hAnsi="Symbol" w:hint="default"/>
+      </w:rPr>
+    </w:lvl>
+    <w:lvl w:ilvl="7" w:tplc="0C0C0003" w:tentative="1">
+      <w:start w:val="1"/>
+      <w:numFmt w:val="bullet"/>
+      <w:lvlText w:val="o"/>
+      <w:lvlJc w:val="left"/>
+      <w:pPr>
+        <w:ind w:left="5760" w:hanging="360"/>
+      </w:pPr>
+      <w:rPr>
+        <w:rFonts w:ascii="Courier New" w:hAnsi="Courier New" w:cs="Courier New" w:hint="default"/>
+      </w:rPr>
+    </w:lvl>
+    <w:lvl w:ilvl="8" w:tplc="0C0C0005" w:tentative="1">
       <w:start w:val="1"/>
       <w:numFmt w:val="bullet"/>
       <w:lvlText w:val=""/>
@@ -3567,6 +4129,9 @@
     <w:lvlOverride w:ilvl="6"/>
     <w:lvlOverride w:ilvl="7"/>
     <w:lvlOverride w:ilvl="8"/>
+  </w:num>
+  <w:num w:numId="7">
+    <w:abstractNumId w:val="6"/>
   </w:num>
 </w:numbering>
 </file>
@@ -3980,6 +4545,27 @@
       <w:lang w:eastAsia="fr-FR"/>
     </w:rPr>
   </w:style>
+  <w:style w:type="paragraph" w:styleId="Heading1">
+    <w:name w:val="heading 1"/>
+    <w:basedOn w:val="Normal"/>
+    <w:next w:val="Normal"/>
+    <w:link w:val="Heading1Char"/>
+    <w:uiPriority w:val="9"/>
+    <w:qFormat/>
+    <w:rsid w:val="00E25BF4"/>
+    <w:pPr>
+      <w:keepNext/>
+      <w:keepLines/>
+      <w:spacing w:before="240"/>
+      <w:outlineLvl w:val="0"/>
+    </w:pPr>
+    <w:rPr>
+      <w:rFonts w:asciiTheme="majorHAnsi" w:eastAsiaTheme="majorEastAsia" w:hAnsiTheme="majorHAnsi" w:cstheme="majorBidi"/>
+      <w:color w:val="2F5496" w:themeColor="accent1" w:themeShade="BF"/>
+      <w:sz w:val="32"/>
+      <w:szCs w:val="32"/>
+    </w:rPr>
+  </w:style>
   <w:style w:type="paragraph" w:styleId="Heading2">
     <w:name w:val="heading 2"/>
     <w:basedOn w:val="Normal"/>
@@ -4152,6 +4738,58 @@
         <w:insideV w:val="single" w:sz="4" w:space="0" w:color="auto"/>
       </w:tblBorders>
     </w:tblPr>
+  </w:style>
+  <w:style w:type="paragraph" w:styleId="EndnoteText">
+    <w:name w:val="endnote text"/>
+    <w:basedOn w:val="Normal"/>
+    <w:link w:val="EndnoteTextChar"/>
+    <w:uiPriority w:val="99"/>
+    <w:semiHidden/>
+    <w:unhideWhenUsed/>
+    <w:rsid w:val="008352A3"/>
+    <w:rPr>
+      <w:sz w:val="20"/>
+      <w:szCs w:val="20"/>
+    </w:rPr>
+  </w:style>
+  <w:style w:type="character" w:customStyle="1" w:styleId="EndnoteTextChar">
+    <w:name w:val="Endnote Text Char"/>
+    <w:basedOn w:val="DefaultParagraphFont"/>
+    <w:link w:val="EndnoteText"/>
+    <w:uiPriority w:val="99"/>
+    <w:semiHidden/>
+    <w:rsid w:val="008352A3"/>
+    <w:rPr>
+      <w:rFonts w:eastAsiaTheme="minorEastAsia"/>
+      <w:sz w:val="20"/>
+      <w:szCs w:val="20"/>
+      <w:lang w:eastAsia="fr-FR"/>
+    </w:rPr>
+  </w:style>
+  <w:style w:type="character" w:styleId="EndnoteReference">
+    <w:name w:val="endnote reference"/>
+    <w:basedOn w:val="DefaultParagraphFont"/>
+    <w:uiPriority w:val="99"/>
+    <w:semiHidden/>
+    <w:unhideWhenUsed/>
+    <w:rsid w:val="008352A3"/>
+    <w:rPr>
+      <w:vertAlign w:val="superscript"/>
+    </w:rPr>
+  </w:style>
+  <w:style w:type="character" w:customStyle="1" w:styleId="Heading1Char">
+    <w:name w:val="Heading 1 Char"/>
+    <w:basedOn w:val="DefaultParagraphFont"/>
+    <w:link w:val="Heading1"/>
+    <w:uiPriority w:val="9"/>
+    <w:rsid w:val="00E25BF4"/>
+    <w:rPr>
+      <w:rFonts w:asciiTheme="majorHAnsi" w:eastAsiaTheme="majorEastAsia" w:hAnsiTheme="majorHAnsi" w:cstheme="majorBidi"/>
+      <w:color w:val="2F5496" w:themeColor="accent1" w:themeShade="BF"/>
+      <w:sz w:val="32"/>
+      <w:szCs w:val="32"/>
+      <w:lang w:eastAsia="fr-FR"/>
+    </w:rPr>
   </w:style>
 </w:styles>
 </file>
@@ -4449,4 +5087,16 @@
     </a:ext>
   </a:extLst>
 </a:theme>
+</file>
+
+<file path=customXml/item1.xml><?xml version="1.0" encoding="utf-8"?>
+<b:Sources xmlns:b="http://schemas.openxmlformats.org/officeDocument/2006/bibliography" xmlns="http://schemas.openxmlformats.org/officeDocument/2006/bibliography" SelectedStyle="\APASixthEditionOfficeOnline.xsl" StyleName="APA" Version="6"/>
+</file>
+
+<file path=customXml/itemProps1.xml><?xml version="1.0" encoding="utf-8"?>
+<ds:datastoreItem xmlns:ds="http://schemas.openxmlformats.org/officeDocument/2006/customXml" ds:itemID="{C26EAC77-12AA-4605-B412-2B2F710047D0}">
+  <ds:schemaRefs>
+    <ds:schemaRef ds:uri="http://schemas.openxmlformats.org/officeDocument/2006/bibliography"/>
+  </ds:schemaRefs>
+</ds:datastoreItem>
 </file>
</xml_diff>

<commit_message>
Dernières modifications faites au TP2
</commit_message>
<xml_diff>
--- a/RapportTp2.docx
+++ b/RapportTp2.docx
@@ -706,57 +706,99 @@
           <w:sz w:val="22"/>
           <w:szCs w:val="22"/>
         </w:rPr>
-        <w:t xml:space="preserve">Si l’utilisateur choisi une des 2 options pour démarrer une partie, un écran de chargement avec la progression lui est affiché. À la fin de ce chargement, le jeu démarre et l’utilisateur contrôle son avatar et compétitionne soit contre un AI, soit contre un autre joueur. </w:t>
+        <w:t>Si l’utilisateur choisi</w:t>
       </w:r>
       <w:r>
         <w:rPr>
           <w:sz w:val="22"/>
           <w:szCs w:val="22"/>
         </w:rPr>
-        <w:t xml:space="preserve">À tout moment pendant le jeu, il est possible de mettre le jeu sur pause. Lorsque le jeu est sur pause, l’utilisateur peut soit continuer la partie, soit quitter et retourner au menu principal. À la fin de la séquence de jeu, l’écran de fin de partie avec le gagnant et les statistiques est affiché et le joueur peut redémarrer une partie ou retourner </w:t>
+        <w:t>t</w:t>
       </w:r>
       <w:r>
         <w:rPr>
           <w:sz w:val="22"/>
           <w:szCs w:val="22"/>
         </w:rPr>
-        <w:t>au menu principal</w:t>
+        <w:t xml:space="preserve"> une des 2 options pour démarrer une partie, un écran de chargement avec la progression lui est affiché. À la fin de ce chargement, le jeu démarre et l’utilisateur contrôle son avatar et compétitionne soit contre un AI, soit contre un autre joueur. </w:t>
       </w:r>
       <w:r>
         <w:rPr>
           <w:sz w:val="22"/>
           <w:szCs w:val="22"/>
         </w:rPr>
-        <w:t>.</w:t>
-      </w:r>
-    </w:p>
-    <w:p>
-      <w:pPr>
-        <w:pStyle w:val="Default"/>
-        <w:spacing w:line="360" w:lineRule="auto"/>
-        <w:jc w:val="both"/>
+        <w:t xml:space="preserve">À tout moment pendant le jeu, il est possible de mettre le jeu sur pause. Lorsque le jeu est sur pause, l’utilisateur peut soit continuer la partie, soit quitter et retourner au menu principal. À la fin de la séquence de jeu, l’écran de fin de partie avec le gagnant et les statistiques est affiché et le joueur peut redémarrer une partie ou retourner </w:t>
+      </w:r>
+      <w:r>
         <w:rPr>
           <w:sz w:val="22"/>
           <w:szCs w:val="22"/>
         </w:rPr>
-      </w:pPr>
-    </w:p>
-    <w:p>
-      <w:pPr>
-        <w:pStyle w:val="Default"/>
-        <w:spacing w:line="360" w:lineRule="auto"/>
-        <w:jc w:val="both"/>
+        <w:t>au menu principal</w:t>
+      </w:r>
+      <w:r>
         <w:rPr>
           <w:sz w:val="22"/>
           <w:szCs w:val="22"/>
         </w:rPr>
-      </w:pPr>
-      <w:r>
+        <w:t>.</w:t>
+      </w:r>
+    </w:p>
+    <w:p>
+      <w:pPr>
+        <w:pStyle w:val="Default"/>
+        <w:spacing w:line="360" w:lineRule="auto"/>
+        <w:jc w:val="both"/>
         <w:rPr>
           <w:sz w:val="22"/>
           <w:szCs w:val="22"/>
         </w:rPr>
-        <w:t xml:space="preserve">Si l’utilisateur, à partir du menu principal, choisi de modifier les options, une page avec les modifications de la partie (durée maximale, difficulté) lui est présenté. Cette page contient également l’option de modifier les commandes. En sélectionnant ce bouton, l’utilisateur arrive sur un écran où il peut décider, </w:t>
+      </w:pPr>
+    </w:p>
+    <w:p>
+      <w:pPr>
+        <w:pStyle w:val="Default"/>
+        <w:spacing w:line="360" w:lineRule="auto"/>
+        <w:jc w:val="both"/>
+        <w:rPr>
+          <w:sz w:val="22"/>
+          <w:szCs w:val="22"/>
+        </w:rPr>
+      </w:pPr>
+      <w:r>
+        <w:rPr>
+          <w:sz w:val="22"/>
+          <w:szCs w:val="22"/>
+        </w:rPr>
+        <w:t>Si l’utilisateur, à partir du menu principal, choisi</w:t>
+      </w:r>
+      <w:r>
+        <w:rPr>
+          <w:sz w:val="22"/>
+          <w:szCs w:val="22"/>
+        </w:rPr>
+        <w:t>t</w:t>
+      </w:r>
+      <w:r>
+        <w:rPr>
+          <w:sz w:val="22"/>
+          <w:szCs w:val="22"/>
+        </w:rPr>
+        <w:t xml:space="preserve"> de modifier les options, une page avec les modifications de la partie (durée maximale, difficulté) lui est présenté</w:t>
+      </w:r>
+      <w:r>
+        <w:rPr>
+          <w:sz w:val="22"/>
+          <w:szCs w:val="22"/>
+        </w:rPr>
+        <w:t>e</w:t>
+      </w:r>
+      <w:r>
+        <w:rPr>
+          <w:sz w:val="22"/>
+          <w:szCs w:val="22"/>
+        </w:rPr>
+        <w:t xml:space="preserve">. Cette page contient également l’option de modifier les commandes. En sélectionnant ce bouton, l’utilisateur arrive sur un écran où il peut décider, </w:t>
       </w:r>
       <w:r>
         <w:rPr>
@@ -2177,7 +2219,19 @@
         <w:rPr>
           <w:lang w:val="fr-FR"/>
         </w:rPr>
-        <w:t>agent autonome est capable d’aller chercher des pièces dans la scène. Pour cela, il choisit une pièce de manière aléatoire, et applique l’algorithme de recherche de chemin A* pour la récupérer le plus rapidement possible. L’implantation de cet algorithme dans notre projet est inspiré du vidéo « </w:t>
+        <w:t>agent autonome est capable d’aller chercher des pièces dans la scène. Pour cela, il choisit une pièce de manière aléatoire, et applique l’algorithme de recherche de chemin A* pour la récupérer le plus rapidement possible. L’implantation de cet algorithme dans notre projet est inspiré</w:t>
+      </w:r>
+      <w:r>
+        <w:rPr>
+          <w:lang w:val="fr-FR"/>
+        </w:rPr>
+        <w:t>e</w:t>
+      </w:r>
+      <w:r>
+        <w:rPr>
+          <w:lang w:val="fr-FR"/>
+        </w:rPr>
+        <w:t xml:space="preserve"> du vidéo « </w:t>
       </w:r>
       <w:r>
         <w:rPr>
@@ -2386,7 +2440,13 @@
         <w:jc w:val="both"/>
       </w:pPr>
       <w:r>
-        <w:t>Il est donc possible pour chaque joueur de réassigner l’ensemble des touches au clavier, à savoir la touche pour avancer, pour reculer, pour tourner à droite, pour tourner à gauche, pour sauter et pour mettre le jeu en pause. Des boutons permettent également de revenir rapidement à la configuration QWERTY par default ou simplement d’alterner entre QWERTY et ASERTY pour le claver.</w:t>
+        <w:t>Il est donc possible pour chaque joueur de réassigner l’ensemble des touches au clavier, à savoir la touche pour avancer, pour reculer, pour tourner à droite, pour tourner à gauche, pour sauter et pour mettre le jeu en pause. Des boutons permettent également de revenir rapidement à la configuration QWERTY par d</w:t>
+      </w:r>
+      <w:r>
+        <w:t>éfau</w:t>
+      </w:r>
+      <w:r>
+        <w:t>t ou simplement d’alterner entre QWERTY et ASERTY pour le claver.</w:t>
       </w:r>
     </w:p>
     <w:p/>
@@ -2395,7 +2455,7 @@
         <w:jc w:val="both"/>
       </w:pPr>
       <w:r>
-        <w:t>Chaque joueur peut également choisir son type de contrôleur via un menu déroulant dans l’écran affichée si dessous. À noter que les touches des manettes Xbox ne sont pas personnalisables.</w:t>
+        <w:t>Chaque joueur peut également choisir son type de contrôleur via un menu déroulant dans l’écran affiché si dessous. À noter que les touches des manettes Xbox ne sont pas personnalisables.</w:t>
       </w:r>
     </w:p>
     <w:p/>
@@ -2449,13 +2509,11 @@
         <w:lastRenderedPageBreak/>
         <w:t xml:space="preserve">Pour les touches clavier, un gestionnaire de contrôle a été implémenté et permet de garder en mémoire les touches qui ont été sélectionnées lors de la dernière séance de jeu.  Ce gestionnaire </w:t>
       </w:r>
-      <w:proofErr w:type="gramStart"/>
-      <w:r>
-        <w:t>ce</w:t>
-      </w:r>
-      <w:proofErr w:type="gramEnd"/>
-      <w:r>
-        <w:t xml:space="preserve"> trouve dans le fichier </w:t>
+      <w:r>
+        <w:t>s</w:t>
+      </w:r>
+      <w:r>
+        <w:t xml:space="preserve">e trouve dans le fichier </w:t>
       </w:r>
       <w:proofErr w:type="spellStart"/>
       <w:r>
@@ -2463,7 +2521,7 @@
       </w:r>
       <w:proofErr w:type="spellEnd"/>
       <w:r>
-        <w:t xml:space="preserve">. Le gestionnaire de contrôle a également été adapté afin de permettre l’utilisation de ces touches entrées par l’utilisateur. Fait import à noter, </w:t>
+        <w:t xml:space="preserve">. Le gestionnaire de contrôle a également été adapté afin de permettre l’utilisation de ces touches entrée par l’utilisateur. Fait import à noter, </w:t>
       </w:r>
       <w:r>
         <w:t>le traitement des nouvelles entrées utilisateurs</w:t>
@@ -2504,13 +2562,14 @@
       </w:r>
       <w:proofErr w:type="spellEnd"/>
       <w:r>
-        <w:t xml:space="preserve"> News sur </w:t>
-      </w:r>
-      <w:proofErr w:type="spellStart"/>
-      <w:r>
-        <w:t>Youtube</w:t>
-      </w:r>
-      <w:proofErr w:type="spellEnd"/>
+        <w:t xml:space="preserve"> News sur You</w:t>
+      </w:r>
+      <w:r>
+        <w:t>T</w:t>
+      </w:r>
+      <w:r>
+        <w:t>ube</w:t>
+      </w:r>
       <w:r>
         <w:rPr>
           <w:rStyle w:val="EndnoteReference"/>
@@ -2758,7 +2817,19 @@
         <w:rPr>
           <w:lang w:val="fr-FR"/>
         </w:rPr>
-        <w:t xml:space="preserve">Afin de corriger cela et rendre notre agent plus efficace, nous planifions qu’elle pièce récupérer et dans quel ordre afin de maximiser sa récolte. Par exemple considérons la scène suivante : </w:t>
+        <w:t>Afin de corriger cela et rendre notre agent plus efficace, nous planifions quelle pièce récupérer et dans quel ordre afin de maximiser sa récolte. Par exemple</w:t>
+      </w:r>
+      <w:r>
+        <w:rPr>
+          <w:lang w:val="fr-FR"/>
+        </w:rPr>
+        <w:t>,</w:t>
+      </w:r>
+      <w:r>
+        <w:rPr>
+          <w:lang w:val="fr-FR"/>
+        </w:rPr>
+        <w:t xml:space="preserve"> considérons la scène suivante : </w:t>
       </w:r>
     </w:p>
     <w:p>
@@ -2855,7 +2926,19 @@
         <w:rPr>
           <w:lang w:val="fr-FR"/>
         </w:rPr>
-        <w:t xml:space="preserve">L’agent est en (1,0), et nous avons 3 pièces, respectivement en (-34, -2), (-4, -19), (8, -21). L’IA va donc planifier quelles pièces récupérer et dans quel ordre. Le niveau de difficulté va impacter sur le nombre de pièces que l’IA va prendre en compte (Facile = 2 pièces, Difficile = 4 pièces). Dans notre cas, avec un niveau de difficulté difficile, l’IA va récupérer les pièces dans l’ordre suivant : 1, 2, 3. Cela permet de maximiser les gains tout en minimisant le cout de déplacement. </w:t>
+        <w:t xml:space="preserve">L’agent est en (1,0), et nous avons 3 pièces, respectivement en (-34, -2), (-4, -19), (8, -21). L’IA va donc planifier quelles pièces récupérer et dans quel ordre. Le niveau de difficulté va impacter sur le nombre de pièces que l’IA va prendre en compte (Facile = 2 pièces, </w:t>
+      </w:r>
+      <w:r>
+        <w:rPr>
+          <w:lang w:val="fr-FR"/>
+        </w:rPr>
+        <w:t>difficiles</w:t>
+      </w:r>
+      <w:r>
+        <w:rPr>
+          <w:lang w:val="fr-FR"/>
+        </w:rPr>
+        <w:t xml:space="preserve"> = 4 pièces). Dans notre cas, avec un niveau de difficulté difficile, l’IA va récupérer les pièces dans l’ordre suivant : 1, 2, 3. Cela permet de maximiser les gains tout en minimisant le cout de déplacement. </w:t>
       </w:r>
     </w:p>
     <w:p>
@@ -3220,7 +3303,7 @@
         <w:rPr>
           <w:lang w:val="fr-FR"/>
         </w:rPr>
-        <w:t xml:space="preserve">L’agent perçoit l’ensemble des pièces sur la scène, leurs coordonnés, et il est également conscient de son propre positionnement. Les obstacles ne sont pas pris en compte lors de la planification d’action, mais l’agent est capable de les contourner le moment venu. L’IA n’est pas au courant de l’intention du joueur, ni de sa position sur le terrain. </w:t>
+        <w:t xml:space="preserve">L’agent perçoit l’ensemble des pièces sur la scène, leurs coordonnés, et il est également conscient de son propre positionnement. Les obstacles ne sont pas pris en compte lors de la planification d’action, mais l’agent est capable de les contourner le moment venu. L’IA n’est pas au courant de l’intention du joueur ni de sa position sur le terrain. </w:t>
       </w:r>
     </w:p>
     <w:p>
@@ -3273,14 +3356,18 @@
           <w:lang w:val="fr-CA"/>
         </w:rPr>
       </w:pPr>
-      <w:proofErr w:type="gramStart"/>
       <w:r>
         <w:rPr>
           <w:lang w:val="fr-CA"/>
         </w:rPr>
         <w:t>Les textures utilisée</w:t>
       </w:r>
-      <w:proofErr w:type="gramEnd"/>
+      <w:r>
+        <w:rPr>
+          <w:lang w:val="fr-CA"/>
+        </w:rPr>
+        <w:t>s</w:t>
+      </w:r>
       <w:r>
         <w:rPr>
           <w:lang w:val="fr-CA"/>
@@ -3310,7 +3397,7 @@
         <w:rPr>
           <w:lang w:val="fr-CA"/>
         </w:rPr>
-        <w:t>L’image de fond des menus a été prises sur le site pngtree.com</w:t>
+        <w:t>L’image de fond des menus a été prise sur le site pngtree.com</w:t>
       </w:r>
       <w:r>
         <w:rPr>
@@ -4791,6 +4878,60 @@
       <w:lang w:eastAsia="fr-FR"/>
     </w:rPr>
   </w:style>
+  <w:style w:type="paragraph" w:styleId="Header">
+    <w:name w:val="header"/>
+    <w:basedOn w:val="Normal"/>
+    <w:link w:val="HeaderChar"/>
+    <w:uiPriority w:val="99"/>
+    <w:unhideWhenUsed/>
+    <w:rsid w:val="00FA7937"/>
+    <w:pPr>
+      <w:tabs>
+        <w:tab w:val="center" w:pos="4680"/>
+        <w:tab w:val="right" w:pos="9360"/>
+      </w:tabs>
+    </w:pPr>
+  </w:style>
+  <w:style w:type="character" w:customStyle="1" w:styleId="HeaderChar">
+    <w:name w:val="Header Char"/>
+    <w:basedOn w:val="DefaultParagraphFont"/>
+    <w:link w:val="Header"/>
+    <w:uiPriority w:val="99"/>
+    <w:rsid w:val="00FA7937"/>
+    <w:rPr>
+      <w:rFonts w:eastAsiaTheme="minorEastAsia"/>
+      <w:sz w:val="24"/>
+      <w:szCs w:val="24"/>
+      <w:lang w:eastAsia="fr-FR"/>
+    </w:rPr>
+  </w:style>
+  <w:style w:type="paragraph" w:styleId="Footer">
+    <w:name w:val="footer"/>
+    <w:basedOn w:val="Normal"/>
+    <w:link w:val="FooterChar"/>
+    <w:uiPriority w:val="99"/>
+    <w:unhideWhenUsed/>
+    <w:rsid w:val="00FA7937"/>
+    <w:pPr>
+      <w:tabs>
+        <w:tab w:val="center" w:pos="4680"/>
+        <w:tab w:val="right" w:pos="9360"/>
+      </w:tabs>
+    </w:pPr>
+  </w:style>
+  <w:style w:type="character" w:customStyle="1" w:styleId="FooterChar">
+    <w:name w:val="Footer Char"/>
+    <w:basedOn w:val="DefaultParagraphFont"/>
+    <w:link w:val="Footer"/>
+    <w:uiPriority w:val="99"/>
+    <w:rsid w:val="00FA7937"/>
+    <w:rPr>
+      <w:rFonts w:eastAsiaTheme="minorEastAsia"/>
+      <w:sz w:val="24"/>
+      <w:szCs w:val="24"/>
+      <w:lang w:eastAsia="fr-FR"/>
+    </w:rPr>
+  </w:style>
 </w:styles>
 </file>
 

</xml_diff>